<commit_message>
Mise à jour du README.md et du Compte_rendu.docx
</commit_message>
<xml_diff>
--- a/doc/Compte_rendu.docx
+++ b/doc/Compte_rendu.docx
@@ -37,7 +37,7 @@
                     <pic:cNvPicPr preferRelativeResize="0"/>
                   </pic:nvPicPr>
                   <pic:blipFill>
-                    <a:blip r:embed="rId7"/>
+                    <a:blip r:embed="rId8"/>
                     <a:srcRect t="2787"/>
                     <a:stretch>
                       <a:fillRect/>
@@ -280,6 +280,7 @@
                 <w:between w:val="nil"/>
               </w:pBdr>
               <w:spacing w:line="240" w:lineRule="auto"/>
+              <w:jc w:val="center"/>
               <w:rPr>
                 <w:rFonts w:ascii="Bebas Neue" w:eastAsia="Bebas Neue" w:hAnsi="Bebas Neue" w:cs="Bebas Neue"/>
                 <w:b/>
@@ -292,11 +293,52 @@
               <w:rPr>
                 <w:rFonts w:ascii="Bebas Neue" w:eastAsia="Bebas Neue" w:hAnsi="Bebas Neue" w:cs="Bebas Neue"/>
                 <w:b/>
+                <w:noProof/>
                 <w:color w:val="003947"/>
                 <w:sz w:val="52"/>
                 <w:szCs w:val="52"/>
               </w:rPr>
-              <w:t>INSÉREZ VOTRE IMAGE ICI</w:t>
+              <w:drawing>
+                <wp:inline distT="0" distB="0" distL="0" distR="0" wp14:anchorId="5B8864BF" wp14:editId="3B6A4BF2">
+                  <wp:extent cx="3905250" cy="3905250"/>
+                  <wp:effectExtent l="0" t="0" r="0" b="0"/>
+                  <wp:docPr id="1469497536" name="Picture 2" descr="A video game screen with a sword and symbols&#10;&#10;Description automatically generated"/>
+                  <wp:cNvGraphicFramePr>
+                    <a:graphicFrameLocks xmlns:a="http://schemas.openxmlformats.org/drawingml/2006/main" noChangeAspect="1"/>
+                  </wp:cNvGraphicFramePr>
+                  <a:graphic xmlns:a="http://schemas.openxmlformats.org/drawingml/2006/main">
+                    <a:graphicData uri="http://schemas.openxmlformats.org/drawingml/2006/picture">
+                      <pic:pic xmlns:pic="http://schemas.openxmlformats.org/drawingml/2006/picture">
+                        <pic:nvPicPr>
+                          <pic:cNvPr id="1469497536" name="Picture 2" descr="A video game screen with a sword and symbols&#10;&#10;Description automatically generated"/>
+                          <pic:cNvPicPr/>
+                        </pic:nvPicPr>
+                        <pic:blipFill>
+                          <a:blip r:embed="rId9">
+                            <a:extLst>
+                              <a:ext uri="{28A0092B-C50C-407E-A947-70E740481C1C}">
+                                <a14:useLocalDpi xmlns:a14="http://schemas.microsoft.com/office/drawing/2010/main" val="0"/>
+                              </a:ext>
+                            </a:extLst>
+                          </a:blip>
+                          <a:stretch>
+                            <a:fillRect/>
+                          </a:stretch>
+                        </pic:blipFill>
+                        <pic:spPr>
+                          <a:xfrm>
+                            <a:off x="0" y="0"/>
+                            <a:ext cx="3905252" cy="3905252"/>
+                          </a:xfrm>
+                          <a:prstGeom prst="rect">
+                            <a:avLst/>
+                          </a:prstGeom>
+                        </pic:spPr>
+                      </pic:pic>
+                    </a:graphicData>
+                  </a:graphic>
+                </wp:inline>
+              </w:drawing>
             </w:r>
           </w:p>
         </w:tc>
@@ -364,14 +406,25 @@
                 <w:szCs w:val="30"/>
               </w:rPr>
             </w:pPr>
-            <w:r>
-              <w:rPr>
-                <w:rFonts w:ascii="Bebas Neue" w:eastAsia="Bebas Neue" w:hAnsi="Bebas Neue" w:cs="Bebas Neue"/>
-                <w:color w:val="003947"/>
-                <w:sz w:val="30"/>
-                <w:szCs w:val="30"/>
-              </w:rPr>
-              <w:t>nom de votre projet :</w:t>
+            <w:proofErr w:type="gramStart"/>
+            <w:r>
+              <w:rPr>
+                <w:rFonts w:ascii="Bebas Neue" w:eastAsia="Bebas Neue" w:hAnsi="Bebas Neue" w:cs="Bebas Neue"/>
+                <w:color w:val="003947"/>
+                <w:sz w:val="30"/>
+                <w:szCs w:val="30"/>
+              </w:rPr>
+              <w:t>nom</w:t>
+            </w:r>
+            <w:proofErr w:type="gramEnd"/>
+            <w:r>
+              <w:rPr>
+                <w:rFonts w:ascii="Bebas Neue" w:eastAsia="Bebas Neue" w:hAnsi="Bebas Neue" w:cs="Bebas Neue"/>
+                <w:color w:val="003947"/>
+                <w:sz w:val="30"/>
+                <w:szCs w:val="30"/>
+              </w:rPr>
+              <w:t xml:space="preserve"> de votre projet :</w:t>
             </w:r>
           </w:p>
         </w:tc>
@@ -432,6 +485,7 @@
               </w:rPr>
               <w:t xml:space="preserve">The legend of </w:t>
             </w:r>
+            <w:proofErr w:type="spellStart"/>
             <w:r>
               <w:rPr>
                 <w:rFonts w:ascii="Bebas Neue" w:eastAsia="Bebas Neue" w:hAnsi="Bebas Neue" w:cs="Bebas Neue"/>
@@ -440,8 +494,9 @@
                 <w:szCs w:val="30"/>
                 <w:lang w:val="en-US"/>
               </w:rPr>
-              <w:t>pokémon:</w:t>
-            </w:r>
+              <w:t>pokémon</w:t>
+            </w:r>
+            <w:proofErr w:type="spellEnd"/>
             <w:r>
               <w:rPr>
                 <w:rFonts w:ascii="Bebas Neue" w:eastAsia="Bebas Neue" w:hAnsi="Bebas Neue" w:cs="Bebas Neue"/>
@@ -450,7 +505,7 @@
                 <w:szCs w:val="30"/>
                 <w:lang w:val="en-US"/>
               </w:rPr>
-              <w:t xml:space="preserve"> z</w:t>
+              <w:t>:</w:t>
             </w:r>
             <w:r>
               <w:rPr>
@@ -460,7 +515,39 @@
                 <w:szCs w:val="30"/>
                 <w:lang w:val="en-US"/>
               </w:rPr>
-              <w:t>elda’s corruption</w:t>
+              <w:t xml:space="preserve"> </w:t>
+            </w:r>
+            <w:proofErr w:type="spellStart"/>
+            <w:r>
+              <w:rPr>
+                <w:rFonts w:ascii="Bebas Neue" w:eastAsia="Bebas Neue" w:hAnsi="Bebas Neue" w:cs="Bebas Neue"/>
+                <w:color w:val="003947"/>
+                <w:sz w:val="30"/>
+                <w:szCs w:val="30"/>
+                <w:lang w:val="en-US"/>
+              </w:rPr>
+              <w:t>z</w:t>
+            </w:r>
+            <w:r>
+              <w:rPr>
+                <w:rFonts w:ascii="Bebas Neue" w:eastAsia="Bebas Neue" w:hAnsi="Bebas Neue" w:cs="Bebas Neue"/>
+                <w:color w:val="003947"/>
+                <w:sz w:val="30"/>
+                <w:szCs w:val="30"/>
+                <w:lang w:val="en-US"/>
+              </w:rPr>
+              <w:t>elda’s</w:t>
+            </w:r>
+            <w:proofErr w:type="spellEnd"/>
+            <w:r>
+              <w:rPr>
+                <w:rFonts w:ascii="Bebas Neue" w:eastAsia="Bebas Neue" w:hAnsi="Bebas Neue" w:cs="Bebas Neue"/>
+                <w:color w:val="003947"/>
+                <w:sz w:val="30"/>
+                <w:szCs w:val="30"/>
+                <w:lang w:val="en-US"/>
+              </w:rPr>
+              <w:t xml:space="preserve"> corruption</w:t>
             </w:r>
           </w:p>
         </w:tc>
@@ -495,14 +582,25 @@
                 <w:szCs w:val="30"/>
               </w:rPr>
             </w:pPr>
-            <w:r>
-              <w:rPr>
-                <w:rFonts w:ascii="Bebas Neue" w:eastAsia="Bebas Neue" w:hAnsi="Bebas Neue" w:cs="Bebas Neue"/>
-                <w:color w:val="003947"/>
-                <w:sz w:val="30"/>
-                <w:szCs w:val="30"/>
-              </w:rPr>
-              <w:t>membres de l’équipe :</w:t>
+            <w:proofErr w:type="gramStart"/>
+            <w:r>
+              <w:rPr>
+                <w:rFonts w:ascii="Bebas Neue" w:eastAsia="Bebas Neue" w:hAnsi="Bebas Neue" w:cs="Bebas Neue"/>
+                <w:color w:val="003947"/>
+                <w:sz w:val="30"/>
+                <w:szCs w:val="30"/>
+              </w:rPr>
+              <w:t>membres</w:t>
+            </w:r>
+            <w:proofErr w:type="gramEnd"/>
+            <w:r>
+              <w:rPr>
+                <w:rFonts w:ascii="Bebas Neue" w:eastAsia="Bebas Neue" w:hAnsi="Bebas Neue" w:cs="Bebas Neue"/>
+                <w:color w:val="003947"/>
+                <w:sz w:val="30"/>
+                <w:szCs w:val="30"/>
+              </w:rPr>
+              <w:t xml:space="preserve"> de l’équipe :</w:t>
             </w:r>
           </w:p>
         </w:tc>
@@ -595,14 +693,25 @@
                 <w:szCs w:val="30"/>
               </w:rPr>
             </w:pPr>
-            <w:r>
-              <w:rPr>
-                <w:rFonts w:ascii="Bebas Neue" w:eastAsia="Bebas Neue" w:hAnsi="Bebas Neue" w:cs="Bebas Neue"/>
-                <w:color w:val="003947"/>
-                <w:sz w:val="30"/>
-                <w:szCs w:val="30"/>
-              </w:rPr>
-              <w:t xml:space="preserve">membres de l’équipe : </w:t>
+            <w:proofErr w:type="gramStart"/>
+            <w:r>
+              <w:rPr>
+                <w:rFonts w:ascii="Bebas Neue" w:eastAsia="Bebas Neue" w:hAnsi="Bebas Neue" w:cs="Bebas Neue"/>
+                <w:color w:val="003947"/>
+                <w:sz w:val="30"/>
+                <w:szCs w:val="30"/>
+              </w:rPr>
+              <w:t>membres</w:t>
+            </w:r>
+            <w:proofErr w:type="gramEnd"/>
+            <w:r>
+              <w:rPr>
+                <w:rFonts w:ascii="Bebas Neue" w:eastAsia="Bebas Neue" w:hAnsi="Bebas Neue" w:cs="Bebas Neue"/>
+                <w:color w:val="003947"/>
+                <w:sz w:val="30"/>
+                <w:szCs w:val="30"/>
+              </w:rPr>
+              <w:t xml:space="preserve"> de l’équipe : </w:t>
             </w:r>
           </w:p>
         </w:tc>
@@ -678,8 +787,19 @@
                 <w:sz w:val="30"/>
                 <w:szCs w:val="30"/>
               </w:rPr>
-              <w:t xml:space="preserve"> lafenetre</w:t>
-            </w:r>
+              <w:t xml:space="preserve"> </w:t>
+            </w:r>
+            <w:proofErr w:type="spellStart"/>
+            <w:r>
+              <w:rPr>
+                <w:rFonts w:ascii="Bebas Neue" w:eastAsia="Bebas Neue" w:hAnsi="Bebas Neue" w:cs="Bebas Neue"/>
+                <w:color w:val="003947"/>
+                <w:sz w:val="30"/>
+                <w:szCs w:val="30"/>
+              </w:rPr>
+              <w:t>lafenetre</w:t>
+            </w:r>
+            <w:proofErr w:type="spellEnd"/>
           </w:p>
         </w:tc>
       </w:tr>
@@ -713,14 +833,25 @@
                 <w:szCs w:val="30"/>
               </w:rPr>
             </w:pPr>
-            <w:r>
-              <w:rPr>
-                <w:rFonts w:ascii="Bebas Neue" w:eastAsia="Bebas Neue" w:hAnsi="Bebas Neue" w:cs="Bebas Neue"/>
-                <w:color w:val="003947"/>
-                <w:sz w:val="30"/>
-                <w:szCs w:val="30"/>
-              </w:rPr>
-              <w:t xml:space="preserve">membres de l’équipe : </w:t>
+            <w:proofErr w:type="gramStart"/>
+            <w:r>
+              <w:rPr>
+                <w:rFonts w:ascii="Bebas Neue" w:eastAsia="Bebas Neue" w:hAnsi="Bebas Neue" w:cs="Bebas Neue"/>
+                <w:color w:val="003947"/>
+                <w:sz w:val="30"/>
+                <w:szCs w:val="30"/>
+              </w:rPr>
+              <w:t>membres</w:t>
+            </w:r>
+            <w:proofErr w:type="gramEnd"/>
+            <w:r>
+              <w:rPr>
+                <w:rFonts w:ascii="Bebas Neue" w:eastAsia="Bebas Neue" w:hAnsi="Bebas Neue" w:cs="Bebas Neue"/>
+                <w:color w:val="003947"/>
+                <w:sz w:val="30"/>
+                <w:szCs w:val="30"/>
+              </w:rPr>
+              <w:t xml:space="preserve"> de l’équipe : </w:t>
             </w:r>
           </w:p>
         </w:tc>
@@ -760,35 +891,9 @@
                 <w:sz w:val="30"/>
                 <w:szCs w:val="30"/>
               </w:rPr>
-              <w:t>Alexis</w:t>
-            </w:r>
-            <w:r>
-              <w:rPr>
-                <w:rFonts w:ascii="Bebas Neue" w:eastAsia="Bebas Neue" w:hAnsi="Bebas Neue" w:cs="Bebas Neue"/>
-                <w:color w:val="003947"/>
-                <w:sz w:val="30"/>
-                <w:szCs w:val="30"/>
-              </w:rPr>
-              <w:t xml:space="preserve"> </w:t>
-            </w:r>
-            <w:r>
-              <w:rPr>
-                <w:rFonts w:ascii="Bebas Neue" w:eastAsia="Bebas Neue" w:hAnsi="Bebas Neue" w:cs="Bebas Neue"/>
-                <w:color w:val="003947"/>
-                <w:sz w:val="30"/>
-                <w:szCs w:val="30"/>
-              </w:rPr>
-              <w:t>–</w:t>
-            </w:r>
-            <w:r>
-              <w:rPr>
-                <w:rFonts w:ascii="Bebas Neue" w:eastAsia="Bebas Neue" w:hAnsi="Bebas Neue" w:cs="Bebas Neue"/>
-                <w:color w:val="003947"/>
-                <w:sz w:val="30"/>
-                <w:szCs w:val="30"/>
-              </w:rPr>
-              <w:t xml:space="preserve"> </w:t>
-            </w:r>
+              <w:t xml:space="preserve">Alexis – </w:t>
+            </w:r>
+            <w:proofErr w:type="spellStart"/>
             <w:r>
               <w:rPr>
                 <w:rFonts w:ascii="Bebas Neue" w:eastAsia="Bebas Neue" w:hAnsi="Bebas Neue" w:cs="Bebas Neue"/>
@@ -798,6 +903,7 @@
               </w:rPr>
               <w:t>mengual</w:t>
             </w:r>
+            <w:proofErr w:type="spellEnd"/>
           </w:p>
         </w:tc>
       </w:tr>
@@ -831,14 +937,25 @@
                 <w:szCs w:val="30"/>
               </w:rPr>
             </w:pPr>
-            <w:r>
-              <w:rPr>
-                <w:rFonts w:ascii="Bebas Neue" w:eastAsia="Bebas Neue" w:hAnsi="Bebas Neue" w:cs="Bebas Neue"/>
-                <w:color w:val="003947"/>
-                <w:sz w:val="30"/>
-                <w:szCs w:val="30"/>
-              </w:rPr>
-              <w:t>membres de l’équipe :</w:t>
+            <w:proofErr w:type="gramStart"/>
+            <w:r>
+              <w:rPr>
+                <w:rFonts w:ascii="Bebas Neue" w:eastAsia="Bebas Neue" w:hAnsi="Bebas Neue" w:cs="Bebas Neue"/>
+                <w:color w:val="003947"/>
+                <w:sz w:val="30"/>
+                <w:szCs w:val="30"/>
+              </w:rPr>
+              <w:t>membres</w:t>
+            </w:r>
+            <w:proofErr w:type="gramEnd"/>
+            <w:r>
+              <w:rPr>
+                <w:rFonts w:ascii="Bebas Neue" w:eastAsia="Bebas Neue" w:hAnsi="Bebas Neue" w:cs="Bebas Neue"/>
+                <w:color w:val="003947"/>
+                <w:sz w:val="30"/>
+                <w:szCs w:val="30"/>
+              </w:rPr>
+              <w:t xml:space="preserve"> de l’équipe :</w:t>
             </w:r>
           </w:p>
         </w:tc>
@@ -913,14 +1030,25 @@
                 <w:szCs w:val="30"/>
               </w:rPr>
             </w:pPr>
-            <w:r>
-              <w:rPr>
-                <w:rFonts w:ascii="Bebas Neue" w:eastAsia="Bebas Neue" w:hAnsi="Bebas Neue" w:cs="Bebas Neue"/>
-                <w:color w:val="003947"/>
-                <w:sz w:val="30"/>
-                <w:szCs w:val="30"/>
-              </w:rPr>
-              <w:t>membres de l’équipe :</w:t>
+            <w:proofErr w:type="gramStart"/>
+            <w:r>
+              <w:rPr>
+                <w:rFonts w:ascii="Bebas Neue" w:eastAsia="Bebas Neue" w:hAnsi="Bebas Neue" w:cs="Bebas Neue"/>
+                <w:color w:val="003947"/>
+                <w:sz w:val="30"/>
+                <w:szCs w:val="30"/>
+              </w:rPr>
+              <w:t>membres</w:t>
+            </w:r>
+            <w:proofErr w:type="gramEnd"/>
+            <w:r>
+              <w:rPr>
+                <w:rFonts w:ascii="Bebas Neue" w:eastAsia="Bebas Neue" w:hAnsi="Bebas Neue" w:cs="Bebas Neue"/>
+                <w:color w:val="003947"/>
+                <w:sz w:val="30"/>
+                <w:szCs w:val="30"/>
+              </w:rPr>
+              <w:t xml:space="preserve"> de l’équipe :</w:t>
             </w:r>
           </w:p>
         </w:tc>
@@ -960,8 +1088,19 @@
                 <w:sz w:val="30"/>
                 <w:szCs w:val="30"/>
               </w:rPr>
-              <w:t>Prénom - NoM</w:t>
-            </w:r>
+              <w:t xml:space="preserve">Prénom - </w:t>
+            </w:r>
+            <w:proofErr w:type="spellStart"/>
+            <w:r>
+              <w:rPr>
+                <w:rFonts w:ascii="Bebas Neue" w:eastAsia="Bebas Neue" w:hAnsi="Bebas Neue" w:cs="Bebas Neue"/>
+                <w:color w:val="003947"/>
+                <w:sz w:val="30"/>
+                <w:szCs w:val="30"/>
+              </w:rPr>
+              <w:t>NoM</w:t>
+            </w:r>
+            <w:proofErr w:type="spellEnd"/>
           </w:p>
         </w:tc>
       </w:tr>
@@ -996,14 +1135,25 @@
                 <w:szCs w:val="30"/>
               </w:rPr>
             </w:pPr>
-            <w:r>
-              <w:rPr>
-                <w:rFonts w:ascii="Bebas Neue" w:eastAsia="Bebas Neue" w:hAnsi="Bebas Neue" w:cs="Bebas Neue"/>
-                <w:color w:val="003947"/>
-                <w:sz w:val="30"/>
-                <w:szCs w:val="30"/>
-              </w:rPr>
-              <w:t>NIveau d’étude :</w:t>
+            <w:proofErr w:type="spellStart"/>
+            <w:r>
+              <w:rPr>
+                <w:rFonts w:ascii="Bebas Neue" w:eastAsia="Bebas Neue" w:hAnsi="Bebas Neue" w:cs="Bebas Neue"/>
+                <w:color w:val="003947"/>
+                <w:sz w:val="30"/>
+                <w:szCs w:val="30"/>
+              </w:rPr>
+              <w:t>NIveau</w:t>
+            </w:r>
+            <w:proofErr w:type="spellEnd"/>
+            <w:r>
+              <w:rPr>
+                <w:rFonts w:ascii="Bebas Neue" w:eastAsia="Bebas Neue" w:hAnsi="Bebas Neue" w:cs="Bebas Neue"/>
+                <w:color w:val="003947"/>
+                <w:sz w:val="30"/>
+                <w:szCs w:val="30"/>
+              </w:rPr>
+              <w:t xml:space="preserve"> d’étude :</w:t>
             </w:r>
           </w:p>
         </w:tc>
@@ -1037,6 +1187,7 @@
                 <w:szCs w:val="30"/>
               </w:rPr>
             </w:pPr>
+            <w:proofErr w:type="gramStart"/>
             <w:r>
               <w:rPr>
                 <w:rFonts w:ascii="Bebas Neue" w:eastAsia="Bebas Neue" w:hAnsi="Bebas Neue" w:cs="Bebas Neue"/>
@@ -1046,6 +1197,7 @@
               </w:rPr>
               <w:t>terminale</w:t>
             </w:r>
+            <w:proofErr w:type="gramEnd"/>
           </w:p>
         </w:tc>
       </w:tr>
@@ -1080,14 +1232,25 @@
                 <w:szCs w:val="30"/>
               </w:rPr>
             </w:pPr>
-            <w:r>
-              <w:rPr>
-                <w:rFonts w:ascii="Bebas Neue" w:eastAsia="Bebas Neue" w:hAnsi="Bebas Neue" w:cs="Bebas Neue"/>
-                <w:color w:val="003947"/>
-                <w:sz w:val="30"/>
-                <w:szCs w:val="30"/>
-              </w:rPr>
-              <w:t xml:space="preserve">établissement scolaire : </w:t>
+            <w:proofErr w:type="gramStart"/>
+            <w:r>
+              <w:rPr>
+                <w:rFonts w:ascii="Bebas Neue" w:eastAsia="Bebas Neue" w:hAnsi="Bebas Neue" w:cs="Bebas Neue"/>
+                <w:color w:val="003947"/>
+                <w:sz w:val="30"/>
+                <w:szCs w:val="30"/>
+              </w:rPr>
+              <w:t>établissement</w:t>
+            </w:r>
+            <w:proofErr w:type="gramEnd"/>
+            <w:r>
+              <w:rPr>
+                <w:rFonts w:ascii="Bebas Neue" w:eastAsia="Bebas Neue" w:hAnsi="Bebas Neue" w:cs="Bebas Neue"/>
+                <w:color w:val="003947"/>
+                <w:sz w:val="30"/>
+                <w:szCs w:val="30"/>
+              </w:rPr>
+              <w:t xml:space="preserve"> scolaire : </w:t>
             </w:r>
           </w:p>
         </w:tc>
@@ -1134,7 +1297,27 @@
                 <w:sz w:val="30"/>
                 <w:szCs w:val="30"/>
               </w:rPr>
-              <w:t xml:space="preserve">  Lycée international de valbonne (LIV)</w:t>
+              <w:t xml:space="preserve">  Lycée international de </w:t>
+            </w:r>
+            <w:proofErr w:type="spellStart"/>
+            <w:r>
+              <w:rPr>
+                <w:rFonts w:ascii="Bebas Neue" w:eastAsia="Bebas Neue" w:hAnsi="Bebas Neue" w:cs="Bebas Neue"/>
+                <w:color w:val="003947"/>
+                <w:sz w:val="30"/>
+                <w:szCs w:val="30"/>
+              </w:rPr>
+              <w:t>valbonne</w:t>
+            </w:r>
+            <w:proofErr w:type="spellEnd"/>
+            <w:r>
+              <w:rPr>
+                <w:rFonts w:ascii="Bebas Neue" w:eastAsia="Bebas Neue" w:hAnsi="Bebas Neue" w:cs="Bebas Neue"/>
+                <w:color w:val="003947"/>
+                <w:sz w:val="30"/>
+                <w:szCs w:val="30"/>
+              </w:rPr>
+              <w:t xml:space="preserve"> (LIV)</w:t>
             </w:r>
           </w:p>
         </w:tc>
@@ -1170,15 +1353,25 @@
                 <w:szCs w:val="30"/>
               </w:rPr>
             </w:pPr>
-            <w:r>
-              <w:rPr>
-                <w:rFonts w:ascii="Bebas Neue" w:eastAsia="Bebas Neue" w:hAnsi="Bebas Neue" w:cs="Bebas Neue"/>
-                <w:color w:val="003947"/>
-                <w:sz w:val="30"/>
-                <w:szCs w:val="30"/>
-              </w:rPr>
-              <w:lastRenderedPageBreak/>
-              <w:t xml:space="preserve">enseignante/enseignant de NSI : </w:t>
+            <w:proofErr w:type="gramStart"/>
+            <w:r>
+              <w:rPr>
+                <w:rFonts w:ascii="Bebas Neue" w:eastAsia="Bebas Neue" w:hAnsi="Bebas Neue" w:cs="Bebas Neue"/>
+                <w:color w:val="003947"/>
+                <w:sz w:val="30"/>
+                <w:szCs w:val="30"/>
+              </w:rPr>
+              <w:t>enseignante</w:t>
+            </w:r>
+            <w:proofErr w:type="gramEnd"/>
+            <w:r>
+              <w:rPr>
+                <w:rFonts w:ascii="Bebas Neue" w:eastAsia="Bebas Neue" w:hAnsi="Bebas Neue" w:cs="Bebas Neue"/>
+                <w:color w:val="003947"/>
+                <w:sz w:val="30"/>
+                <w:szCs w:val="30"/>
+              </w:rPr>
+              <w:t xml:space="preserve">/enseignant de NSI : </w:t>
             </w:r>
           </w:p>
         </w:tc>
@@ -1249,6 +1442,7 @@
           <w:sz w:val="36"/>
           <w:szCs w:val="36"/>
         </w:rPr>
+        <w:lastRenderedPageBreak/>
         <w:t>&gt; PRÉSENTATION GÉNÉRALE :</w:t>
       </w:r>
     </w:p>
@@ -1643,6 +1837,448 @@
           <w:szCs w:val="20"/>
         </w:rPr>
       </w:pPr>
+      <w:r>
+        <w:rPr>
+          <w:rFonts w:ascii="Roboto" w:eastAsia="Roboto" w:hAnsi="Roboto" w:cs="Roboto"/>
+          <w:sz w:val="20"/>
+          <w:szCs w:val="20"/>
+        </w:rPr>
+        <w:t>Réparti</w:t>
+      </w:r>
+      <w:r>
+        <w:rPr>
+          <w:rFonts w:ascii="Roboto" w:eastAsia="Roboto" w:hAnsi="Roboto" w:cs="Roboto"/>
+          <w:sz w:val="20"/>
+          <w:szCs w:val="20"/>
+        </w:rPr>
+        <w:t>tion du travail :</w:t>
+      </w:r>
+    </w:p>
+    <w:p>
+      <w:pPr>
+        <w:rPr>
+          <w:rFonts w:ascii="Roboto" w:eastAsia="Roboto" w:hAnsi="Roboto" w:cs="Roboto"/>
+          <w:sz w:val="20"/>
+          <w:szCs w:val="20"/>
+        </w:rPr>
+      </w:pPr>
+      <w:r>
+        <w:rPr>
+          <w:rFonts w:ascii="Roboto" w:eastAsia="Roboto" w:hAnsi="Roboto" w:cs="Roboto"/>
+          <w:sz w:val="20"/>
+          <w:szCs w:val="20"/>
+        </w:rPr>
+        <w:t>Florent :</w:t>
+      </w:r>
+    </w:p>
+    <w:p>
+      <w:pPr>
+        <w:pStyle w:val="ListParagraph"/>
+        <w:numPr>
+          <w:ilvl w:val="0"/>
+          <w:numId w:val="1"/>
+        </w:numPr>
+        <w:rPr>
+          <w:rFonts w:ascii="Roboto" w:eastAsia="Roboto" w:hAnsi="Roboto" w:cs="Roboto"/>
+          <w:sz w:val="20"/>
+          <w:szCs w:val="20"/>
+        </w:rPr>
+      </w:pPr>
+      <w:r>
+        <w:rPr>
+          <w:rFonts w:ascii="Roboto" w:eastAsia="Roboto" w:hAnsi="Roboto" w:cs="Roboto"/>
+          <w:sz w:val="20"/>
+          <w:szCs w:val="20"/>
+        </w:rPr>
+        <w:t>Création des cartes</w:t>
+      </w:r>
+    </w:p>
+    <w:p>
+      <w:pPr>
+        <w:pStyle w:val="ListParagraph"/>
+        <w:numPr>
+          <w:ilvl w:val="0"/>
+          <w:numId w:val="1"/>
+        </w:numPr>
+        <w:rPr>
+          <w:rFonts w:ascii="Roboto" w:eastAsia="Roboto" w:hAnsi="Roboto" w:cs="Roboto"/>
+          <w:sz w:val="20"/>
+          <w:szCs w:val="20"/>
+        </w:rPr>
+      </w:pPr>
+      <w:r>
+        <w:rPr>
+          <w:rFonts w:ascii="Roboto" w:eastAsia="Roboto" w:hAnsi="Roboto" w:cs="Roboto"/>
+          <w:sz w:val="20"/>
+          <w:szCs w:val="20"/>
+        </w:rPr>
+        <w:t>Création de la boucle de jeu</w:t>
+      </w:r>
+    </w:p>
+    <w:p>
+      <w:pPr>
+        <w:rPr>
+          <w:rFonts w:ascii="Roboto" w:eastAsia="Roboto" w:hAnsi="Roboto" w:cs="Roboto"/>
+          <w:sz w:val="20"/>
+          <w:szCs w:val="20"/>
+        </w:rPr>
+      </w:pPr>
+    </w:p>
+    <w:p>
+      <w:pPr>
+        <w:rPr>
+          <w:rFonts w:ascii="Roboto" w:eastAsia="Roboto" w:hAnsi="Roboto" w:cs="Roboto"/>
+          <w:sz w:val="20"/>
+          <w:szCs w:val="20"/>
+        </w:rPr>
+      </w:pPr>
+      <w:r>
+        <w:rPr>
+          <w:rFonts w:ascii="Roboto" w:eastAsia="Roboto" w:hAnsi="Roboto" w:cs="Roboto"/>
+          <w:sz w:val="20"/>
+          <w:szCs w:val="20"/>
+        </w:rPr>
+        <w:t>Cédric :</w:t>
+      </w:r>
+    </w:p>
+    <w:p>
+      <w:pPr>
+        <w:pStyle w:val="ListParagraph"/>
+        <w:numPr>
+          <w:ilvl w:val="0"/>
+          <w:numId w:val="1"/>
+        </w:numPr>
+        <w:rPr>
+          <w:rFonts w:ascii="Roboto" w:eastAsia="Roboto" w:hAnsi="Roboto" w:cs="Roboto"/>
+          <w:sz w:val="20"/>
+          <w:szCs w:val="20"/>
+        </w:rPr>
+      </w:pPr>
+      <w:r>
+        <w:rPr>
+          <w:rFonts w:ascii="Roboto" w:eastAsia="Roboto" w:hAnsi="Roboto" w:cs="Roboto"/>
+          <w:sz w:val="20"/>
+          <w:szCs w:val="20"/>
+        </w:rPr>
+        <w:t>Application des collisions</w:t>
+      </w:r>
+    </w:p>
+    <w:p>
+      <w:pPr>
+        <w:pStyle w:val="ListParagraph"/>
+        <w:numPr>
+          <w:ilvl w:val="0"/>
+          <w:numId w:val="1"/>
+        </w:numPr>
+        <w:rPr>
+          <w:rFonts w:ascii="Roboto" w:eastAsia="Roboto" w:hAnsi="Roboto" w:cs="Roboto"/>
+          <w:sz w:val="20"/>
+          <w:szCs w:val="20"/>
+        </w:rPr>
+      </w:pPr>
+      <w:r>
+        <w:rPr>
+          <w:rFonts w:ascii="Roboto" w:eastAsia="Roboto" w:hAnsi="Roboto" w:cs="Roboto"/>
+          <w:sz w:val="20"/>
+          <w:szCs w:val="20"/>
+        </w:rPr>
+        <w:t xml:space="preserve">Mise en application de pyscroll </w:t>
+      </w:r>
+      <w:r>
+        <w:rPr>
+          <w:rFonts w:ascii="Roboto" w:eastAsia="Roboto" w:hAnsi="Roboto" w:cs="Roboto"/>
+          <w:sz w:val="20"/>
+          <w:szCs w:val="20"/>
+        </w:rPr>
+        <w:t>pour les mouvements de la carte</w:t>
+      </w:r>
+    </w:p>
+    <w:p>
+      <w:pPr>
+        <w:rPr>
+          <w:rFonts w:ascii="Roboto" w:eastAsia="Roboto" w:hAnsi="Roboto" w:cs="Roboto"/>
+          <w:sz w:val="20"/>
+          <w:szCs w:val="20"/>
+        </w:rPr>
+      </w:pPr>
+    </w:p>
+    <w:p>
+      <w:pPr>
+        <w:rPr>
+          <w:rFonts w:ascii="Roboto" w:eastAsia="Roboto" w:hAnsi="Roboto" w:cs="Roboto"/>
+          <w:sz w:val="20"/>
+          <w:szCs w:val="20"/>
+        </w:rPr>
+      </w:pPr>
+      <w:r>
+        <w:rPr>
+          <w:rFonts w:ascii="Roboto" w:eastAsia="Roboto" w:hAnsi="Roboto" w:cs="Roboto"/>
+          <w:sz w:val="20"/>
+          <w:szCs w:val="20"/>
+        </w:rPr>
+        <w:t>Alexis :</w:t>
+      </w:r>
+    </w:p>
+    <w:p>
+      <w:pPr>
+        <w:pStyle w:val="ListParagraph"/>
+        <w:numPr>
+          <w:ilvl w:val="0"/>
+          <w:numId w:val="1"/>
+        </w:numPr>
+        <w:rPr>
+          <w:rFonts w:ascii="Roboto" w:eastAsia="Roboto" w:hAnsi="Roboto" w:cs="Roboto"/>
+          <w:sz w:val="20"/>
+          <w:szCs w:val="20"/>
+        </w:rPr>
+      </w:pPr>
+      <w:r>
+        <w:rPr>
+          <w:rFonts w:ascii="Roboto" w:eastAsia="Roboto" w:hAnsi="Roboto" w:cs="Roboto"/>
+          <w:sz w:val="20"/>
+          <w:szCs w:val="20"/>
+        </w:rPr>
+        <w:t>Création du joueur</w:t>
+      </w:r>
+    </w:p>
+    <w:p>
+      <w:pPr>
+        <w:pStyle w:val="ListParagraph"/>
+        <w:numPr>
+          <w:ilvl w:val="0"/>
+          <w:numId w:val="1"/>
+        </w:numPr>
+        <w:rPr>
+          <w:rFonts w:ascii="Roboto" w:eastAsia="Roboto" w:hAnsi="Roboto" w:cs="Roboto"/>
+          <w:sz w:val="20"/>
+          <w:szCs w:val="20"/>
+        </w:rPr>
+      </w:pPr>
+      <w:r>
+        <w:rPr>
+          <w:rFonts w:ascii="Roboto" w:eastAsia="Roboto" w:hAnsi="Roboto" w:cs="Roboto"/>
+          <w:sz w:val="20"/>
+          <w:szCs w:val="20"/>
+        </w:rPr>
+        <w:t>Mise en place des déplacements</w:t>
+      </w:r>
+    </w:p>
+    <w:p>
+      <w:pPr>
+        <w:pStyle w:val="ListParagraph"/>
+        <w:numPr>
+          <w:ilvl w:val="0"/>
+          <w:numId w:val="1"/>
+        </w:numPr>
+        <w:rPr>
+          <w:rFonts w:ascii="Roboto" w:eastAsia="Roboto" w:hAnsi="Roboto" w:cs="Roboto"/>
+          <w:sz w:val="20"/>
+          <w:szCs w:val="20"/>
+        </w:rPr>
+      </w:pPr>
+      <w:r>
+        <w:rPr>
+          <w:rFonts w:ascii="Roboto" w:eastAsia="Roboto" w:hAnsi="Roboto" w:cs="Roboto"/>
+          <w:sz w:val="20"/>
+          <w:szCs w:val="20"/>
+        </w:rPr>
+        <w:t>Traitement des Sprite Sheets et création des animations</w:t>
+      </w:r>
+    </w:p>
+    <w:p>
+      <w:pPr>
+        <w:pStyle w:val="ListParagraph"/>
+        <w:numPr>
+          <w:ilvl w:val="0"/>
+          <w:numId w:val="1"/>
+        </w:numPr>
+        <w:rPr>
+          <w:rFonts w:ascii="Roboto" w:eastAsia="Roboto" w:hAnsi="Roboto" w:cs="Roboto"/>
+          <w:sz w:val="20"/>
+          <w:szCs w:val="20"/>
+        </w:rPr>
+      </w:pPr>
+      <w:r>
+        <w:rPr>
+          <w:rFonts w:ascii="Roboto" w:eastAsia="Roboto" w:hAnsi="Roboto" w:cs="Roboto"/>
+          <w:sz w:val="20"/>
+          <w:szCs w:val="20"/>
+        </w:rPr>
+        <w:t>Création des classes pour les PNJ</w:t>
+      </w:r>
+    </w:p>
+    <w:p>
+      <w:pPr>
+        <w:pStyle w:val="ListParagraph"/>
+        <w:numPr>
+          <w:ilvl w:val="0"/>
+          <w:numId w:val="1"/>
+        </w:numPr>
+        <w:rPr>
+          <w:rFonts w:ascii="Roboto" w:eastAsia="Roboto" w:hAnsi="Roboto" w:cs="Roboto"/>
+          <w:sz w:val="20"/>
+          <w:szCs w:val="20"/>
+        </w:rPr>
+      </w:pPr>
+      <w:r>
+        <w:rPr>
+          <w:rFonts w:ascii="Roboto" w:eastAsia="Roboto" w:hAnsi="Roboto" w:cs="Roboto"/>
+          <w:sz w:val="20"/>
+          <w:szCs w:val="20"/>
+        </w:rPr>
+        <w:t>Création du logo</w:t>
+      </w:r>
+    </w:p>
+    <w:p>
+      <w:pPr>
+        <w:rPr>
+          <w:rFonts w:ascii="Roboto" w:eastAsia="Roboto" w:hAnsi="Roboto" w:cs="Roboto"/>
+          <w:sz w:val="20"/>
+          <w:szCs w:val="20"/>
+        </w:rPr>
+      </w:pPr>
+    </w:p>
+    <w:p>
+      <w:pPr>
+        <w:rPr>
+          <w:rFonts w:ascii="Roboto" w:eastAsia="Roboto" w:hAnsi="Roboto" w:cs="Roboto"/>
+          <w:sz w:val="20"/>
+          <w:szCs w:val="20"/>
+        </w:rPr>
+      </w:pPr>
+      <w:r>
+        <w:rPr>
+          <w:rFonts w:ascii="Roboto" w:eastAsia="Roboto" w:hAnsi="Roboto" w:cs="Roboto"/>
+          <w:sz w:val="20"/>
+          <w:szCs w:val="20"/>
+        </w:rPr>
+        <w:t>Pour partager notre code de manière efficace et travailler en même temps sur le projet, nous avons recours à un repository GitHub</w:t>
+      </w:r>
+      <w:r>
+        <w:rPr>
+          <w:rFonts w:ascii="Roboto" w:eastAsia="Roboto" w:hAnsi="Roboto" w:cs="Roboto"/>
+          <w:sz w:val="20"/>
+          <w:szCs w:val="20"/>
+        </w:rPr>
+        <w:t xml:space="preserve"> depuis la création de notre projet. En ce qui concerne la communication, nous avons créé un serveur Discord</w:t>
+      </w:r>
+      <w:r>
+        <w:rPr>
+          <w:rFonts w:ascii="Roboto" w:eastAsia="Roboto" w:hAnsi="Roboto" w:cs="Roboto"/>
+          <w:sz w:val="20"/>
+          <w:szCs w:val="20"/>
+        </w:rPr>
+        <w:t xml:space="preserve"> dans lequel nous mettons nos idées, répartissons les tâches et </w:t>
+      </w:r>
+      <w:r>
+        <w:rPr>
+          <w:rFonts w:ascii="Roboto" w:eastAsia="Roboto" w:hAnsi="Roboto" w:cs="Roboto"/>
+          <w:sz w:val="20"/>
+          <w:szCs w:val="20"/>
+        </w:rPr>
+        <w:t>utilisons les appels vocaux pour les sessions de brainstorming</w:t>
+      </w:r>
+      <w:r>
+        <w:rPr>
+          <w:rFonts w:ascii="Roboto" w:eastAsia="Roboto" w:hAnsi="Roboto" w:cs="Roboto"/>
+          <w:sz w:val="20"/>
+          <w:szCs w:val="20"/>
+        </w:rPr>
+        <w:t xml:space="preserve"> quand un problème important nécessitant de parler de vive voix survient.</w:t>
+      </w:r>
+    </w:p>
+    <w:p>
+      <w:pPr>
+        <w:rPr>
+          <w:rFonts w:ascii="Roboto" w:eastAsia="Roboto" w:hAnsi="Roboto" w:cs="Roboto"/>
+          <w:sz w:val="20"/>
+          <w:szCs w:val="20"/>
+        </w:rPr>
+      </w:pPr>
+    </w:p>
+    <w:p>
+      <w:pPr>
+        <w:rPr>
+          <w:rFonts w:ascii="Roboto" w:eastAsia="Roboto" w:hAnsi="Roboto" w:cs="Roboto"/>
+          <w:sz w:val="20"/>
+          <w:szCs w:val="20"/>
+        </w:rPr>
+      </w:pPr>
+      <w:r>
+        <w:rPr>
+          <w:rFonts w:ascii="Roboto" w:eastAsia="Roboto" w:hAnsi="Roboto" w:cs="Roboto"/>
+          <w:sz w:val="20"/>
+          <w:szCs w:val="20"/>
+        </w:rPr>
+        <w:t>Temps passé sur le projet :</w:t>
+      </w:r>
+    </w:p>
+    <w:p>
+      <w:pPr>
+        <w:rPr>
+          <w:rFonts w:ascii="Roboto" w:eastAsia="Roboto" w:hAnsi="Roboto" w:cs="Roboto"/>
+          <w:sz w:val="20"/>
+          <w:szCs w:val="20"/>
+        </w:rPr>
+      </w:pPr>
+      <w:r>
+        <w:rPr>
+          <w:rFonts w:ascii="Roboto" w:eastAsia="Roboto" w:hAnsi="Roboto" w:cs="Roboto"/>
+          <w:sz w:val="20"/>
+          <w:szCs w:val="20"/>
+        </w:rPr>
+        <w:t>Florent</w:t>
+      </w:r>
+      <w:r>
+        <w:rPr>
+          <w:rFonts w:ascii="Roboto" w:eastAsia="Roboto" w:hAnsi="Roboto" w:cs="Roboto"/>
+          <w:sz w:val="20"/>
+          <w:szCs w:val="20"/>
+        </w:rPr>
+        <w:t> : 40h</w:t>
+      </w:r>
+    </w:p>
+    <w:p>
+      <w:pPr>
+        <w:rPr>
+          <w:rFonts w:ascii="Roboto" w:eastAsia="Roboto" w:hAnsi="Roboto" w:cs="Roboto"/>
+          <w:sz w:val="20"/>
+          <w:szCs w:val="20"/>
+        </w:rPr>
+      </w:pPr>
+      <w:r>
+        <w:rPr>
+          <w:rFonts w:ascii="Roboto" w:eastAsia="Roboto" w:hAnsi="Roboto" w:cs="Roboto"/>
+          <w:sz w:val="20"/>
+          <w:szCs w:val="20"/>
+        </w:rPr>
+        <w:t>Cédric : ?</w:t>
+      </w:r>
+    </w:p>
+    <w:p>
+      <w:pPr>
+        <w:rPr>
+          <w:rFonts w:ascii="Roboto" w:eastAsia="Roboto" w:hAnsi="Roboto" w:cs="Roboto"/>
+          <w:sz w:val="20"/>
+          <w:szCs w:val="20"/>
+        </w:rPr>
+      </w:pPr>
+      <w:r>
+        <w:rPr>
+          <w:rFonts w:ascii="Roboto" w:eastAsia="Roboto" w:hAnsi="Roboto" w:cs="Roboto"/>
+          <w:sz w:val="20"/>
+          <w:szCs w:val="20"/>
+        </w:rPr>
+        <w:t>Alexis : 32</w:t>
+      </w:r>
+      <w:r>
+        <w:rPr>
+          <w:rFonts w:ascii="Roboto" w:eastAsia="Roboto" w:hAnsi="Roboto" w:cs="Roboto"/>
+          <w:sz w:val="20"/>
+          <w:szCs w:val="20"/>
+        </w:rPr>
+        <w:t>h</w:t>
+      </w:r>
     </w:p>
     <w:p>
       <w:pPr>
@@ -1990,7 +2626,27 @@
           <w:sz w:val="18"/>
           <w:szCs w:val="18"/>
         </w:rPr>
-        <w:t>Pouvez-vous présenter l’état d’avancement du projet au moment du dépôt ? (ce qui est terminé, en cours de réalisation, reste à faire)</w:t>
+        <w:t>Pouvez-vous présenter l’état d’avancement du projet au moment du dépôt ? (</w:t>
+      </w:r>
+      <w:proofErr w:type="gramStart"/>
+      <w:r>
+        <w:rPr>
+          <w:rFonts w:ascii="Roboto" w:eastAsia="Roboto" w:hAnsi="Roboto" w:cs="Roboto"/>
+          <w:i/>
+          <w:sz w:val="18"/>
+          <w:szCs w:val="18"/>
+        </w:rPr>
+        <w:t>ce</w:t>
+      </w:r>
+      <w:proofErr w:type="gramEnd"/>
+      <w:r>
+        <w:rPr>
+          <w:rFonts w:ascii="Roboto" w:eastAsia="Roboto" w:hAnsi="Roboto" w:cs="Roboto"/>
+          <w:i/>
+          <w:sz w:val="18"/>
+          <w:szCs w:val="18"/>
+        </w:rPr>
+        <w:t xml:space="preserve"> qui est terminé, en cours de réalisation, reste à faire)</w:t>
       </w:r>
     </w:p>
     <w:p>
@@ -2350,7 +3006,7 @@
         </w:rPr>
         <w:t xml:space="preserve">Pour accéder à la liste complète des éléments à fournir, consultez la page </w:t>
       </w:r>
-      <w:hyperlink r:id="rId8">
+      <w:hyperlink r:id="rId10">
         <w:r>
           <w:rPr>
             <w:rFonts w:ascii="Roboto" w:eastAsia="Roboto" w:hAnsi="Roboto" w:cs="Roboto"/>
@@ -2421,7 +3077,7 @@
         </w:rPr>
         <w:t xml:space="preserve">Contactez-nous à </w:t>
       </w:r>
-      <w:hyperlink r:id="rId9">
+      <w:hyperlink r:id="rId11">
         <w:r>
           <w:rPr>
             <w:rFonts w:ascii="Roboto" w:eastAsia="Roboto" w:hAnsi="Roboto" w:cs="Roboto"/>
@@ -2445,7 +3101,7 @@
         </w:rPr>
         <w:t xml:space="preserve">ou consulter la page </w:t>
       </w:r>
-      <w:hyperlink r:id="rId10">
+      <w:hyperlink r:id="rId12">
         <w:r>
           <w:rPr>
             <w:rFonts w:ascii="Roboto" w:eastAsia="Roboto" w:hAnsi="Roboto" w:cs="Roboto"/>
@@ -2465,12 +3121,8 @@
       </w:r>
     </w:p>
     <w:sectPr>
-      <w:headerReference w:type="even" r:id="rId11"/>
-      <w:headerReference w:type="default" r:id="rId12"/>
-      <w:footerReference w:type="even" r:id="rId13"/>
+      <w:headerReference w:type="default" r:id="rId13"/>
       <w:footerReference w:type="default" r:id="rId14"/>
-      <w:headerReference w:type="first" r:id="rId15"/>
-      <w:footerReference w:type="first" r:id="rId16"/>
       <w:pgSz w:w="11909" w:h="16834"/>
       <w:pgMar w:top="0" w:right="1440" w:bottom="709" w:left="1440" w:header="0" w:footer="566" w:gutter="0"/>
       <w:pgNumType w:start="0"/>
@@ -2507,16 +3159,6 @@
 </file>
 
 <file path=word/footer1.xml><?xml version="1.0" encoding="utf-8"?>
-<w:ftr xmlns:wpc="http://schemas.microsoft.com/office/word/2010/wordprocessingCanvas" xmlns:cx="http://schemas.microsoft.com/office/drawing/2014/chartex" xmlns:cx1="http://schemas.microsoft.com/office/drawing/2015/9/8/chartex" xmlns:cx2="http://schemas.microsoft.com/office/drawing/2015/10/21/chartex" xmlns:cx3="http://schemas.microsoft.com/office/drawing/2016/5/9/chartex" xmlns:cx4="http://schemas.microsoft.com/office/drawing/2016/5/10/chartex" xmlns:cx5="http://schemas.microsoft.com/office/drawing/2016/5/11/chartex" xmlns:cx6="http://schemas.microsoft.com/office/drawing/2016/5/12/chartex" xmlns:cx7="http://schemas.microsoft.com/office/drawing/2016/5/13/chartex" xmlns:cx8="http://schemas.microsoft.com/office/drawing/2016/5/14/chartex" xmlns:mc="http://schemas.openxmlformats.org/markup-compatibility/2006" xmlns:aink="http://schemas.microsoft.com/office/drawing/2016/ink" xmlns:am3d="http://schemas.microsoft.com/office/drawing/2017/model3d" xmlns:o="urn:schemas-microsoft-com:office:office" xmlns:oel="http://schemas.microsoft.com/office/2019/extlst" xmlns:r="http://schemas.openxmlformats.org/officeDocument/2006/relationships" xmlns:m="http://schemas.openxmlformats.org/officeDocument/2006/math" xmlns:v="urn:schemas-microsoft-com:vml" xmlns:wp14="http://schemas.microsoft.com/office/word/2010/wordprocessingDrawing" xmlns:wp="http://schemas.openxmlformats.org/drawingml/2006/wordprocessingDrawing" xmlns:w10="urn:schemas-microsoft-com:office:word" xmlns:w="http://schemas.openxmlformats.org/wordprocessingml/2006/main" xmlns:w14="http://schemas.microsoft.com/office/word/2010/wordml" xmlns:w15="http://schemas.microsoft.com/office/word/2012/wordml" xmlns:w16cex="http://schemas.microsoft.com/office/word/2018/wordml/cex" xmlns:w16cid="http://schemas.microsoft.com/office/word/2016/wordml/cid" xmlns:w16="http://schemas.microsoft.com/office/word/2018/wordml" xmlns:w16sdtdh="http://schemas.microsoft.com/office/word/2020/wordml/sdtdatahash" xmlns:w16se="http://schemas.microsoft.com/office/word/2015/wordml/symex" xmlns:wpg="http://schemas.microsoft.com/office/word/2010/wordprocessingGroup" xmlns:wpi="http://schemas.microsoft.com/office/word/2010/wordprocessingInk" xmlns:wne="http://schemas.microsoft.com/office/word/2006/wordml" xmlns:wps="http://schemas.microsoft.com/office/word/2010/wordprocessingShape" mc:Ignorable="w14 w15 w16se w16cid w16 w16cex w16sdtdh wp14">
-  <w:p>
-    <w:pPr>
-      <w:pStyle w:val="Footer"/>
-    </w:pPr>
-  </w:p>
-</w:ftr>
-</file>
-
-<file path=word/footer2.xml><?xml version="1.0" encoding="utf-8"?>
 <w:ftr xmlns:wpc="http://schemas.microsoft.com/office/word/2010/wordprocessingCanvas" xmlns:cx="http://schemas.microsoft.com/office/drawing/2014/chartex" xmlns:cx1="http://schemas.microsoft.com/office/drawing/2015/9/8/chartex" xmlns:cx2="http://schemas.microsoft.com/office/drawing/2015/10/21/chartex" xmlns:cx3="http://schemas.microsoft.com/office/drawing/2016/5/9/chartex" xmlns:cx4="http://schemas.microsoft.com/office/drawing/2016/5/10/chartex" xmlns:cx5="http://schemas.microsoft.com/office/drawing/2016/5/11/chartex" xmlns:cx6="http://schemas.microsoft.com/office/drawing/2016/5/12/chartex" xmlns:cx7="http://schemas.microsoft.com/office/drawing/2016/5/13/chartex" xmlns:cx8="http://schemas.microsoft.com/office/drawing/2016/5/14/chartex" xmlns:mc="http://schemas.openxmlformats.org/markup-compatibility/2006" xmlns:aink="http://schemas.microsoft.com/office/drawing/2016/ink" xmlns:am3d="http://schemas.microsoft.com/office/drawing/2017/model3d" xmlns:o="urn:schemas-microsoft-com:office:office" xmlns:oel="http://schemas.microsoft.com/office/2019/extlst" xmlns:r="http://schemas.openxmlformats.org/officeDocument/2006/relationships" xmlns:m="http://schemas.openxmlformats.org/officeDocument/2006/math" xmlns:v="urn:schemas-microsoft-com:vml" xmlns:wp14="http://schemas.microsoft.com/office/word/2010/wordprocessingDrawing" xmlns:wp="http://schemas.openxmlformats.org/drawingml/2006/wordprocessingDrawing" xmlns:w10="urn:schemas-microsoft-com:office:word" xmlns:w="http://schemas.openxmlformats.org/wordprocessingml/2006/main" xmlns:w14="http://schemas.microsoft.com/office/word/2010/wordml" xmlns:w15="http://schemas.microsoft.com/office/word/2012/wordml" xmlns:w16cex="http://schemas.microsoft.com/office/word/2018/wordml/cex" xmlns:w16cid="http://schemas.microsoft.com/office/word/2016/wordml/cid" xmlns:w16="http://schemas.microsoft.com/office/word/2018/wordml" xmlns:w16sdtdh="http://schemas.microsoft.com/office/word/2020/wordml/sdtdatahash" xmlns:w16se="http://schemas.microsoft.com/office/word/2015/wordml/symex" xmlns:wpg="http://schemas.microsoft.com/office/word/2010/wordprocessingGroup" xmlns:wpi="http://schemas.microsoft.com/office/word/2010/wordprocessingInk" xmlns:wne="http://schemas.microsoft.com/office/word/2006/wordml" xmlns:wps="http://schemas.microsoft.com/office/word/2010/wordprocessingShape" mc:Ignorable="w14 w15 w16se w16cid w16 w16cex w16sdtdh wp14">
   <w:p/>
   <w:tbl>
@@ -2630,7 +3272,27 @@
               <w:highlight w:val="yellow"/>
               <w:lang w:val="en-US"/>
             </w:rPr>
-            <w:t>The Legend of Pokémon : Z</w:t>
+            <w:t xml:space="preserve">The Legend of </w:t>
+          </w:r>
+          <w:r>
+            <w:rPr>
+              <w:rFonts w:ascii="Roboto" w:eastAsia="Roboto" w:hAnsi="Roboto" w:cs="Roboto"/>
+              <w:b/>
+              <w:color w:val="003947"/>
+              <w:highlight w:val="yellow"/>
+              <w:lang w:val="en-US"/>
+            </w:rPr>
+            <w:t>Pokémon:</w:t>
+          </w:r>
+          <w:r>
+            <w:rPr>
+              <w:rFonts w:ascii="Roboto" w:eastAsia="Roboto" w:hAnsi="Roboto" w:cs="Roboto"/>
+              <w:b/>
+              <w:color w:val="003947"/>
+              <w:highlight w:val="yellow"/>
+              <w:lang w:val="en-US"/>
+            </w:rPr>
+            <w:t xml:space="preserve"> Z</w:t>
           </w:r>
           <w:r>
             <w:rPr>
@@ -2728,16 +3390,6 @@
 </w:ftr>
 </file>
 
-<file path=word/footer3.xml><?xml version="1.0" encoding="utf-8"?>
-<w:ftr xmlns:wpc="http://schemas.microsoft.com/office/word/2010/wordprocessingCanvas" xmlns:cx="http://schemas.microsoft.com/office/drawing/2014/chartex" xmlns:cx1="http://schemas.microsoft.com/office/drawing/2015/9/8/chartex" xmlns:cx2="http://schemas.microsoft.com/office/drawing/2015/10/21/chartex" xmlns:cx3="http://schemas.microsoft.com/office/drawing/2016/5/9/chartex" xmlns:cx4="http://schemas.microsoft.com/office/drawing/2016/5/10/chartex" xmlns:cx5="http://schemas.microsoft.com/office/drawing/2016/5/11/chartex" xmlns:cx6="http://schemas.microsoft.com/office/drawing/2016/5/12/chartex" xmlns:cx7="http://schemas.microsoft.com/office/drawing/2016/5/13/chartex" xmlns:cx8="http://schemas.microsoft.com/office/drawing/2016/5/14/chartex" xmlns:mc="http://schemas.openxmlformats.org/markup-compatibility/2006" xmlns:aink="http://schemas.microsoft.com/office/drawing/2016/ink" xmlns:am3d="http://schemas.microsoft.com/office/drawing/2017/model3d" xmlns:o="urn:schemas-microsoft-com:office:office" xmlns:oel="http://schemas.microsoft.com/office/2019/extlst" xmlns:r="http://schemas.openxmlformats.org/officeDocument/2006/relationships" xmlns:m="http://schemas.openxmlformats.org/officeDocument/2006/math" xmlns:v="urn:schemas-microsoft-com:vml" xmlns:wp14="http://schemas.microsoft.com/office/word/2010/wordprocessingDrawing" xmlns:wp="http://schemas.openxmlformats.org/drawingml/2006/wordprocessingDrawing" xmlns:w10="urn:schemas-microsoft-com:office:word" xmlns:w="http://schemas.openxmlformats.org/wordprocessingml/2006/main" xmlns:w14="http://schemas.microsoft.com/office/word/2010/wordml" xmlns:w15="http://schemas.microsoft.com/office/word/2012/wordml" xmlns:w16cex="http://schemas.microsoft.com/office/word/2018/wordml/cex" xmlns:w16cid="http://schemas.microsoft.com/office/word/2016/wordml/cid" xmlns:w16="http://schemas.microsoft.com/office/word/2018/wordml" xmlns:w16sdtdh="http://schemas.microsoft.com/office/word/2020/wordml/sdtdatahash" xmlns:w16se="http://schemas.microsoft.com/office/word/2015/wordml/symex" xmlns:wpg="http://schemas.microsoft.com/office/word/2010/wordprocessingGroup" xmlns:wpi="http://schemas.microsoft.com/office/word/2010/wordprocessingInk" xmlns:wne="http://schemas.microsoft.com/office/word/2006/wordml" xmlns:wps="http://schemas.microsoft.com/office/word/2010/wordprocessingShape" mc:Ignorable="w14 w15 w16se w16cid w16 w16cex w16sdtdh wp14">
-  <w:p>
-    <w:pPr>
-      <w:pStyle w:val="Footer"/>
-    </w:pPr>
-  </w:p>
-</w:ftr>
-</file>
-
 <file path=word/footnotes.xml><?xml version="1.0" encoding="utf-8"?>
 <w:footnotes xmlns:wpc="http://schemas.microsoft.com/office/word/2010/wordprocessingCanvas" xmlns:cx="http://schemas.microsoft.com/office/drawing/2014/chartex" xmlns:cx1="http://schemas.microsoft.com/office/drawing/2015/9/8/chartex" xmlns:cx2="http://schemas.microsoft.com/office/drawing/2015/10/21/chartex" xmlns:cx3="http://schemas.microsoft.com/office/drawing/2016/5/9/chartex" xmlns:cx4="http://schemas.microsoft.com/office/drawing/2016/5/10/chartex" xmlns:cx5="http://schemas.microsoft.com/office/drawing/2016/5/11/chartex" xmlns:cx6="http://schemas.microsoft.com/office/drawing/2016/5/12/chartex" xmlns:cx7="http://schemas.microsoft.com/office/drawing/2016/5/13/chartex" xmlns:cx8="http://schemas.microsoft.com/office/drawing/2016/5/14/chartex" xmlns:mc="http://schemas.openxmlformats.org/markup-compatibility/2006" xmlns:aink="http://schemas.microsoft.com/office/drawing/2016/ink" xmlns:am3d="http://schemas.microsoft.com/office/drawing/2017/model3d" xmlns:o="urn:schemas-microsoft-com:office:office" xmlns:oel="http://schemas.microsoft.com/office/2019/extlst" xmlns:r="http://schemas.openxmlformats.org/officeDocument/2006/relationships" xmlns:m="http://schemas.openxmlformats.org/officeDocument/2006/math" xmlns:v="urn:schemas-microsoft-com:vml" xmlns:wp14="http://schemas.microsoft.com/office/word/2010/wordprocessingDrawing" xmlns:wp="http://schemas.openxmlformats.org/drawingml/2006/wordprocessingDrawing" xmlns:w10="urn:schemas-microsoft-com:office:word" xmlns:w="http://schemas.openxmlformats.org/wordprocessingml/2006/main" xmlns:w14="http://schemas.microsoft.com/office/word/2010/wordml" xmlns:w15="http://schemas.microsoft.com/office/word/2012/wordml" xmlns:w16cex="http://schemas.microsoft.com/office/word/2018/wordml/cex" xmlns:w16cid="http://schemas.microsoft.com/office/word/2016/wordml/cid" xmlns:w16="http://schemas.microsoft.com/office/word/2018/wordml" xmlns:w16sdtdh="http://schemas.microsoft.com/office/word/2020/wordml/sdtdatahash" xmlns:w16se="http://schemas.microsoft.com/office/word/2015/wordml/symex" xmlns:wpg="http://schemas.microsoft.com/office/word/2010/wordprocessingGroup" xmlns:wpi="http://schemas.microsoft.com/office/word/2010/wordprocessingInk" xmlns:wne="http://schemas.microsoft.com/office/word/2006/wordml" xmlns:wps="http://schemas.microsoft.com/office/word/2010/wordprocessingShape" mc:Ignorable="w14 w15 w16se w16cid w16 w16cex w16sdtdh wp14">
   <w:footnote w:type="separator" w:id="-1">
@@ -2764,16 +3416,6 @@
 </file>
 
 <file path=word/header1.xml><?xml version="1.0" encoding="utf-8"?>
-<w:hdr xmlns:wpc="http://schemas.microsoft.com/office/word/2010/wordprocessingCanvas" xmlns:cx="http://schemas.microsoft.com/office/drawing/2014/chartex" xmlns:cx1="http://schemas.microsoft.com/office/drawing/2015/9/8/chartex" xmlns:cx2="http://schemas.microsoft.com/office/drawing/2015/10/21/chartex" xmlns:cx3="http://schemas.microsoft.com/office/drawing/2016/5/9/chartex" xmlns:cx4="http://schemas.microsoft.com/office/drawing/2016/5/10/chartex" xmlns:cx5="http://schemas.microsoft.com/office/drawing/2016/5/11/chartex" xmlns:cx6="http://schemas.microsoft.com/office/drawing/2016/5/12/chartex" xmlns:cx7="http://schemas.microsoft.com/office/drawing/2016/5/13/chartex" xmlns:cx8="http://schemas.microsoft.com/office/drawing/2016/5/14/chartex" xmlns:mc="http://schemas.openxmlformats.org/markup-compatibility/2006" xmlns:aink="http://schemas.microsoft.com/office/drawing/2016/ink" xmlns:am3d="http://schemas.microsoft.com/office/drawing/2017/model3d" xmlns:o="urn:schemas-microsoft-com:office:office" xmlns:oel="http://schemas.microsoft.com/office/2019/extlst" xmlns:r="http://schemas.openxmlformats.org/officeDocument/2006/relationships" xmlns:m="http://schemas.openxmlformats.org/officeDocument/2006/math" xmlns:v="urn:schemas-microsoft-com:vml" xmlns:wp14="http://schemas.microsoft.com/office/word/2010/wordprocessingDrawing" xmlns:wp="http://schemas.openxmlformats.org/drawingml/2006/wordprocessingDrawing" xmlns:w10="urn:schemas-microsoft-com:office:word" xmlns:w="http://schemas.openxmlformats.org/wordprocessingml/2006/main" xmlns:w14="http://schemas.microsoft.com/office/word/2010/wordml" xmlns:w15="http://schemas.microsoft.com/office/word/2012/wordml" xmlns:w16cex="http://schemas.microsoft.com/office/word/2018/wordml/cex" xmlns:w16cid="http://schemas.microsoft.com/office/word/2016/wordml/cid" xmlns:w16="http://schemas.microsoft.com/office/word/2018/wordml" xmlns:w16sdtdh="http://schemas.microsoft.com/office/word/2020/wordml/sdtdatahash" xmlns:w16se="http://schemas.microsoft.com/office/word/2015/wordml/symex" xmlns:wpg="http://schemas.microsoft.com/office/word/2010/wordprocessingGroup" xmlns:wpi="http://schemas.microsoft.com/office/word/2010/wordprocessingInk" xmlns:wne="http://schemas.microsoft.com/office/word/2006/wordml" xmlns:wps="http://schemas.microsoft.com/office/word/2010/wordprocessingShape" mc:Ignorable="w14 w15 w16se w16cid w16 w16cex w16sdtdh wp14">
-  <w:p>
-    <w:pPr>
-      <w:pStyle w:val="Header"/>
-    </w:pPr>
-  </w:p>
-</w:hdr>
-</file>
-
-<file path=word/header2.xml><?xml version="1.0" encoding="utf-8"?>
 <w:hdr xmlns:wpc="http://schemas.microsoft.com/office/word/2010/wordprocessingCanvas" xmlns:cx="http://schemas.microsoft.com/office/drawing/2014/chartex" xmlns:cx1="http://schemas.microsoft.com/office/drawing/2015/9/8/chartex" xmlns:cx2="http://schemas.microsoft.com/office/drawing/2015/10/21/chartex" xmlns:cx3="http://schemas.microsoft.com/office/drawing/2016/5/9/chartex" xmlns:cx4="http://schemas.microsoft.com/office/drawing/2016/5/10/chartex" xmlns:cx5="http://schemas.microsoft.com/office/drawing/2016/5/11/chartex" xmlns:cx6="http://schemas.microsoft.com/office/drawing/2016/5/12/chartex" xmlns:cx7="http://schemas.microsoft.com/office/drawing/2016/5/13/chartex" xmlns:cx8="http://schemas.microsoft.com/office/drawing/2016/5/14/chartex" xmlns:mc="http://schemas.openxmlformats.org/markup-compatibility/2006" xmlns:aink="http://schemas.microsoft.com/office/drawing/2016/ink" xmlns:am3d="http://schemas.microsoft.com/office/drawing/2017/model3d" xmlns:o="urn:schemas-microsoft-com:office:office" xmlns:oel="http://schemas.microsoft.com/office/2019/extlst" xmlns:r="http://schemas.openxmlformats.org/officeDocument/2006/relationships" xmlns:m="http://schemas.openxmlformats.org/officeDocument/2006/math" xmlns:v="urn:schemas-microsoft-com:vml" xmlns:wp14="http://schemas.microsoft.com/office/word/2010/wordprocessingDrawing" xmlns:wp="http://schemas.openxmlformats.org/drawingml/2006/wordprocessingDrawing" xmlns:w10="urn:schemas-microsoft-com:office:word" xmlns:w="http://schemas.openxmlformats.org/wordprocessingml/2006/main" xmlns:w14="http://schemas.microsoft.com/office/word/2010/wordml" xmlns:w15="http://schemas.microsoft.com/office/word/2012/wordml" xmlns:w16cex="http://schemas.microsoft.com/office/word/2018/wordml/cex" xmlns:w16cid="http://schemas.microsoft.com/office/word/2016/wordml/cid" xmlns:w16="http://schemas.microsoft.com/office/word/2018/wordml" xmlns:w16sdtdh="http://schemas.microsoft.com/office/word/2020/wordml/sdtdatahash" xmlns:w16se="http://schemas.microsoft.com/office/word/2015/wordml/symex" xmlns:wpg="http://schemas.microsoft.com/office/word/2010/wordprocessingGroup" xmlns:wpi="http://schemas.microsoft.com/office/word/2010/wordprocessingInk" xmlns:wne="http://schemas.microsoft.com/office/word/2006/wordml" xmlns:wps="http://schemas.microsoft.com/office/word/2010/wordprocessingShape" mc:Ignorable="w14 w15 w16se w16cid w16 w16cex w16sdtdh wp14">
   <w:p/>
   <w:p>
@@ -2788,14 +3430,124 @@
 </w:hdr>
 </file>
 
-<file path=word/header3.xml><?xml version="1.0" encoding="utf-8"?>
-<w:hdr xmlns:wpc="http://schemas.microsoft.com/office/word/2010/wordprocessingCanvas" xmlns:cx="http://schemas.microsoft.com/office/drawing/2014/chartex" xmlns:cx1="http://schemas.microsoft.com/office/drawing/2015/9/8/chartex" xmlns:cx2="http://schemas.microsoft.com/office/drawing/2015/10/21/chartex" xmlns:cx3="http://schemas.microsoft.com/office/drawing/2016/5/9/chartex" xmlns:cx4="http://schemas.microsoft.com/office/drawing/2016/5/10/chartex" xmlns:cx5="http://schemas.microsoft.com/office/drawing/2016/5/11/chartex" xmlns:cx6="http://schemas.microsoft.com/office/drawing/2016/5/12/chartex" xmlns:cx7="http://schemas.microsoft.com/office/drawing/2016/5/13/chartex" xmlns:cx8="http://schemas.microsoft.com/office/drawing/2016/5/14/chartex" xmlns:mc="http://schemas.openxmlformats.org/markup-compatibility/2006" xmlns:aink="http://schemas.microsoft.com/office/drawing/2016/ink" xmlns:am3d="http://schemas.microsoft.com/office/drawing/2017/model3d" xmlns:o="urn:schemas-microsoft-com:office:office" xmlns:oel="http://schemas.microsoft.com/office/2019/extlst" xmlns:r="http://schemas.openxmlformats.org/officeDocument/2006/relationships" xmlns:m="http://schemas.openxmlformats.org/officeDocument/2006/math" xmlns:v="urn:schemas-microsoft-com:vml" xmlns:wp14="http://schemas.microsoft.com/office/word/2010/wordprocessingDrawing" xmlns:wp="http://schemas.openxmlformats.org/drawingml/2006/wordprocessingDrawing" xmlns:w10="urn:schemas-microsoft-com:office:word" xmlns:w="http://schemas.openxmlformats.org/wordprocessingml/2006/main" xmlns:w14="http://schemas.microsoft.com/office/word/2010/wordml" xmlns:w15="http://schemas.microsoft.com/office/word/2012/wordml" xmlns:w16cex="http://schemas.microsoft.com/office/word/2018/wordml/cex" xmlns:w16cid="http://schemas.microsoft.com/office/word/2016/wordml/cid" xmlns:w16="http://schemas.microsoft.com/office/word/2018/wordml" xmlns:w16sdtdh="http://schemas.microsoft.com/office/word/2020/wordml/sdtdatahash" xmlns:w16se="http://schemas.microsoft.com/office/word/2015/wordml/symex" xmlns:wpg="http://schemas.microsoft.com/office/word/2010/wordprocessingGroup" xmlns:wpi="http://schemas.microsoft.com/office/word/2010/wordprocessingInk" xmlns:wne="http://schemas.microsoft.com/office/word/2006/wordml" xmlns:wps="http://schemas.microsoft.com/office/word/2010/wordprocessingShape" mc:Ignorable="w14 w15 w16se w16cid w16 w16cex w16sdtdh wp14">
-  <w:p>
-    <w:pPr>
-      <w:pStyle w:val="Header"/>
-    </w:pPr>
-  </w:p>
-</w:hdr>
+<file path=word/numbering.xml><?xml version="1.0" encoding="utf-8"?>
+<w:numbering xmlns:wpc="http://schemas.microsoft.com/office/word/2010/wordprocessingCanvas" xmlns:cx="http://schemas.microsoft.com/office/drawing/2014/chartex" xmlns:cx1="http://schemas.microsoft.com/office/drawing/2015/9/8/chartex" xmlns:cx2="http://schemas.microsoft.com/office/drawing/2015/10/21/chartex" xmlns:cx3="http://schemas.microsoft.com/office/drawing/2016/5/9/chartex" xmlns:cx4="http://schemas.microsoft.com/office/drawing/2016/5/10/chartex" xmlns:cx5="http://schemas.microsoft.com/office/drawing/2016/5/11/chartex" xmlns:cx6="http://schemas.microsoft.com/office/drawing/2016/5/12/chartex" xmlns:cx7="http://schemas.microsoft.com/office/drawing/2016/5/13/chartex" xmlns:cx8="http://schemas.microsoft.com/office/drawing/2016/5/14/chartex" xmlns:mc="http://schemas.openxmlformats.org/markup-compatibility/2006" xmlns:aink="http://schemas.microsoft.com/office/drawing/2016/ink" xmlns:am3d="http://schemas.microsoft.com/office/drawing/2017/model3d" xmlns:o="urn:schemas-microsoft-com:office:office" xmlns:oel="http://schemas.microsoft.com/office/2019/extlst" xmlns:r="http://schemas.openxmlformats.org/officeDocument/2006/relationships" xmlns:m="http://schemas.openxmlformats.org/officeDocument/2006/math" xmlns:v="urn:schemas-microsoft-com:vml" xmlns:wp14="http://schemas.microsoft.com/office/word/2010/wordprocessingDrawing" xmlns:wp="http://schemas.openxmlformats.org/drawingml/2006/wordprocessingDrawing" xmlns:w10="urn:schemas-microsoft-com:office:word" xmlns:w="http://schemas.openxmlformats.org/wordprocessingml/2006/main" xmlns:w14="http://schemas.microsoft.com/office/word/2010/wordml" xmlns:w15="http://schemas.microsoft.com/office/word/2012/wordml" xmlns:w16cex="http://schemas.microsoft.com/office/word/2018/wordml/cex" xmlns:w16cid="http://schemas.microsoft.com/office/word/2016/wordml/cid" xmlns:w16="http://schemas.microsoft.com/office/word/2018/wordml" xmlns:w16sdtdh="http://schemas.microsoft.com/office/word/2020/wordml/sdtdatahash" xmlns:w16se="http://schemas.microsoft.com/office/word/2015/wordml/symex" xmlns:wpg="http://schemas.microsoft.com/office/word/2010/wordprocessingGroup" xmlns:wpi="http://schemas.microsoft.com/office/word/2010/wordprocessingInk" xmlns:wne="http://schemas.microsoft.com/office/word/2006/wordml" xmlns:wps="http://schemas.microsoft.com/office/word/2010/wordprocessingShape" mc:Ignorable="w14 w15 w16se w16cid w16 w16cex w16sdtdh wp14">
+  <w:abstractNum w:abstractNumId="0" w15:restartNumberingAfterBreak="0">
+    <w:nsid w:val="62C274A4"/>
+    <w:multiLevelType w:val="hybridMultilevel"/>
+    <w:tmpl w:val="7D9EB6A2"/>
+    <w:lvl w:ilvl="0" w:tplc="B95C8952">
+      <w:numFmt w:val="bullet"/>
+      <w:lvlText w:val="-"/>
+      <w:lvlJc w:val="left"/>
+      <w:pPr>
+        <w:ind w:left="720" w:hanging="360"/>
+      </w:pPr>
+      <w:rPr>
+        <w:rFonts w:ascii="Roboto" w:eastAsia="Roboto" w:hAnsi="Roboto" w:cs="Roboto" w:hint="default"/>
+      </w:rPr>
+    </w:lvl>
+    <w:lvl w:ilvl="1" w:tplc="040C0003" w:tentative="1">
+      <w:start w:val="1"/>
+      <w:numFmt w:val="bullet"/>
+      <w:lvlText w:val="o"/>
+      <w:lvlJc w:val="left"/>
+      <w:pPr>
+        <w:ind w:left="1440" w:hanging="360"/>
+      </w:pPr>
+      <w:rPr>
+        <w:rFonts w:ascii="Courier New" w:hAnsi="Courier New" w:cs="Courier New" w:hint="default"/>
+      </w:rPr>
+    </w:lvl>
+    <w:lvl w:ilvl="2" w:tplc="040C0005" w:tentative="1">
+      <w:start w:val="1"/>
+      <w:numFmt w:val="bullet"/>
+      <w:lvlText w:val=""/>
+      <w:lvlJc w:val="left"/>
+      <w:pPr>
+        <w:ind w:left="2160" w:hanging="360"/>
+      </w:pPr>
+      <w:rPr>
+        <w:rFonts w:ascii="Wingdings" w:hAnsi="Wingdings" w:hint="default"/>
+      </w:rPr>
+    </w:lvl>
+    <w:lvl w:ilvl="3" w:tplc="040C0001" w:tentative="1">
+      <w:start w:val="1"/>
+      <w:numFmt w:val="bullet"/>
+      <w:lvlText w:val=""/>
+      <w:lvlJc w:val="left"/>
+      <w:pPr>
+        <w:ind w:left="2880" w:hanging="360"/>
+      </w:pPr>
+      <w:rPr>
+        <w:rFonts w:ascii="Symbol" w:hAnsi="Symbol" w:hint="default"/>
+      </w:rPr>
+    </w:lvl>
+    <w:lvl w:ilvl="4" w:tplc="040C0003" w:tentative="1">
+      <w:start w:val="1"/>
+      <w:numFmt w:val="bullet"/>
+      <w:lvlText w:val="o"/>
+      <w:lvlJc w:val="left"/>
+      <w:pPr>
+        <w:ind w:left="3600" w:hanging="360"/>
+      </w:pPr>
+      <w:rPr>
+        <w:rFonts w:ascii="Courier New" w:hAnsi="Courier New" w:cs="Courier New" w:hint="default"/>
+      </w:rPr>
+    </w:lvl>
+    <w:lvl w:ilvl="5" w:tplc="040C0005" w:tentative="1">
+      <w:start w:val="1"/>
+      <w:numFmt w:val="bullet"/>
+      <w:lvlText w:val=""/>
+      <w:lvlJc w:val="left"/>
+      <w:pPr>
+        <w:ind w:left="4320" w:hanging="360"/>
+      </w:pPr>
+      <w:rPr>
+        <w:rFonts w:ascii="Wingdings" w:hAnsi="Wingdings" w:hint="default"/>
+      </w:rPr>
+    </w:lvl>
+    <w:lvl w:ilvl="6" w:tplc="040C0001" w:tentative="1">
+      <w:start w:val="1"/>
+      <w:numFmt w:val="bullet"/>
+      <w:lvlText w:val=""/>
+      <w:lvlJc w:val="left"/>
+      <w:pPr>
+        <w:ind w:left="5040" w:hanging="360"/>
+      </w:pPr>
+      <w:rPr>
+        <w:rFonts w:ascii="Symbol" w:hAnsi="Symbol" w:hint="default"/>
+      </w:rPr>
+    </w:lvl>
+    <w:lvl w:ilvl="7" w:tplc="040C0003" w:tentative="1">
+      <w:start w:val="1"/>
+      <w:numFmt w:val="bullet"/>
+      <w:lvlText w:val="o"/>
+      <w:lvlJc w:val="left"/>
+      <w:pPr>
+        <w:ind w:left="5760" w:hanging="360"/>
+      </w:pPr>
+      <w:rPr>
+        <w:rFonts w:ascii="Courier New" w:hAnsi="Courier New" w:cs="Courier New" w:hint="default"/>
+      </w:rPr>
+    </w:lvl>
+    <w:lvl w:ilvl="8" w:tplc="040C0005" w:tentative="1">
+      <w:start w:val="1"/>
+      <w:numFmt w:val="bullet"/>
+      <w:lvlText w:val=""/>
+      <w:lvlJc w:val="left"/>
+      <w:pPr>
+        <w:ind w:left="6480" w:hanging="360"/>
+      </w:pPr>
+      <w:rPr>
+        <w:rFonts w:ascii="Wingdings" w:hAnsi="Wingdings" w:hint="default"/>
+      </w:rPr>
+    </w:lvl>
+  </w:abstractNum>
+  <w:num w:numId="1" w16cid:durableId="1422874798">
+    <w:abstractNumId w:val="0"/>
+  </w:num>
+</w:numbering>
 </file>
 
 <file path=word/styles.xml><?xml version="1.0" encoding="utf-8"?>
@@ -3477,6 +4229,17 @@
     <w:uiPriority w:val="99"/>
     <w:rsid w:val="001160CB"/>
   </w:style>
+  <w:style w:type="paragraph" w:styleId="ListParagraph">
+    <w:name w:val="List Paragraph"/>
+    <w:basedOn w:val="Normal"/>
+    <w:uiPriority w:val="34"/>
+    <w:qFormat/>
+    <w:rsid w:val="003C6670"/>
+    <w:pPr>
+      <w:ind w:left="720"/>
+      <w:contextualSpacing/>
+    </w:pPr>
+  </w:style>
 </w:styles>
 </file>
 

</xml_diff>

<commit_message>
Réduit la hitbox du joueur en x pour résoudre le pb causé par les pixels entre deux frames. Permet de passer dans les petits couloirs
</commit_message>
<xml_diff>
--- a/doc/Compte_rendu.docx
+++ b/doc/Compte_rendu.docx
@@ -485,7 +485,6 @@
               </w:rPr>
               <w:t xml:space="preserve">The legend of </w:t>
             </w:r>
-            <w:proofErr w:type="spellStart"/>
             <w:r>
               <w:rPr>
                 <w:rFonts w:ascii="Bebas Neue" w:eastAsia="Bebas Neue" w:hAnsi="Bebas Neue" w:cs="Bebas Neue"/>
@@ -494,18 +493,7 @@
                 <w:szCs w:val="30"/>
                 <w:lang w:val="en-US"/>
               </w:rPr>
-              <w:t>pokémon</w:t>
-            </w:r>
-            <w:proofErr w:type="spellEnd"/>
-            <w:r>
-              <w:rPr>
-                <w:rFonts w:ascii="Bebas Neue" w:eastAsia="Bebas Neue" w:hAnsi="Bebas Neue" w:cs="Bebas Neue"/>
-                <w:color w:val="003947"/>
-                <w:sz w:val="30"/>
-                <w:szCs w:val="30"/>
-                <w:lang w:val="en-US"/>
-              </w:rPr>
-              <w:t>:</w:t>
+              <w:t>pokémon:</w:t>
             </w:r>
             <w:r>
               <w:rPr>
@@ -515,18 +503,7 @@
                 <w:szCs w:val="30"/>
                 <w:lang w:val="en-US"/>
               </w:rPr>
-              <w:t xml:space="preserve"> </w:t>
-            </w:r>
-            <w:proofErr w:type="spellStart"/>
-            <w:r>
-              <w:rPr>
-                <w:rFonts w:ascii="Bebas Neue" w:eastAsia="Bebas Neue" w:hAnsi="Bebas Neue" w:cs="Bebas Neue"/>
-                <w:color w:val="003947"/>
-                <w:sz w:val="30"/>
-                <w:szCs w:val="30"/>
-                <w:lang w:val="en-US"/>
-              </w:rPr>
-              <w:t>z</w:t>
+              <w:t xml:space="preserve"> z</w:t>
             </w:r>
             <w:r>
               <w:rPr>
@@ -536,18 +513,7 @@
                 <w:szCs w:val="30"/>
                 <w:lang w:val="en-US"/>
               </w:rPr>
-              <w:t>elda’s</w:t>
-            </w:r>
-            <w:proofErr w:type="spellEnd"/>
-            <w:r>
-              <w:rPr>
-                <w:rFonts w:ascii="Bebas Neue" w:eastAsia="Bebas Neue" w:hAnsi="Bebas Neue" w:cs="Bebas Neue"/>
-                <w:color w:val="003947"/>
-                <w:sz w:val="30"/>
-                <w:szCs w:val="30"/>
-                <w:lang w:val="en-US"/>
-              </w:rPr>
-              <w:t xml:space="preserve"> corruption</w:t>
+              <w:t>elda’s corruption</w:t>
             </w:r>
           </w:p>
         </w:tc>
@@ -582,7 +548,6 @@
                 <w:szCs w:val="30"/>
               </w:rPr>
             </w:pPr>
-            <w:proofErr w:type="gramStart"/>
             <w:r>
               <w:rPr>
                 <w:rFonts w:ascii="Bebas Neue" w:eastAsia="Bebas Neue" w:hAnsi="Bebas Neue" w:cs="Bebas Neue"/>
@@ -590,17 +555,7 @@
                 <w:sz w:val="30"/>
                 <w:szCs w:val="30"/>
               </w:rPr>
-              <w:t>membres</w:t>
-            </w:r>
-            <w:proofErr w:type="gramEnd"/>
-            <w:r>
-              <w:rPr>
-                <w:rFonts w:ascii="Bebas Neue" w:eastAsia="Bebas Neue" w:hAnsi="Bebas Neue" w:cs="Bebas Neue"/>
-                <w:color w:val="003947"/>
-                <w:sz w:val="30"/>
-                <w:szCs w:val="30"/>
-              </w:rPr>
-              <w:t xml:space="preserve"> de l’équipe :</w:t>
+              <w:t>membres de l’équipe :</w:t>
             </w:r>
           </w:p>
         </w:tc>
@@ -693,7 +648,124 @@
                 <w:szCs w:val="30"/>
               </w:rPr>
             </w:pPr>
-            <w:proofErr w:type="gramStart"/>
+            <w:r>
+              <w:rPr>
+                <w:rFonts w:ascii="Bebas Neue" w:eastAsia="Bebas Neue" w:hAnsi="Bebas Neue" w:cs="Bebas Neue"/>
+                <w:color w:val="003947"/>
+                <w:sz w:val="30"/>
+                <w:szCs w:val="30"/>
+              </w:rPr>
+              <w:t xml:space="preserve">membres de l’équipe : </w:t>
+            </w:r>
+          </w:p>
+        </w:tc>
+        <w:tc>
+          <w:tcPr>
+            <w:tcW w:w="6180" w:type="dxa"/>
+            <w:tcBorders>
+              <w:top w:val="single" w:sz="8" w:space="0" w:color="B7B7B7"/>
+              <w:left w:val="single" w:sz="8" w:space="0" w:color="B7B7B7"/>
+              <w:bottom w:val="single" w:sz="8" w:space="0" w:color="B7B7B7"/>
+              <w:right w:val="single" w:sz="8" w:space="0" w:color="B7B7B7"/>
+            </w:tcBorders>
+            <w:shd w:val="clear" w:color="auto" w:fill="auto"/>
+            <w:tcMar>
+              <w:top w:w="0" w:type="dxa"/>
+              <w:left w:w="0" w:type="dxa"/>
+              <w:bottom w:w="0" w:type="dxa"/>
+              <w:right w:w="0" w:type="dxa"/>
+            </w:tcMar>
+            <w:vAlign w:val="center"/>
+          </w:tcPr>
+          <w:p>
+            <w:pPr>
+              <w:spacing w:line="360" w:lineRule="auto"/>
+              <w:ind w:left="141" w:right="704"/>
+              <w:rPr>
+                <w:rFonts w:ascii="Bebas Neue" w:eastAsia="Bebas Neue" w:hAnsi="Bebas Neue" w:cs="Bebas Neue"/>
+                <w:color w:val="003947"/>
+                <w:sz w:val="30"/>
+                <w:szCs w:val="30"/>
+              </w:rPr>
+            </w:pPr>
+            <w:r>
+              <w:rPr>
+                <w:rFonts w:ascii="Bebas Neue" w:eastAsia="Bebas Neue" w:hAnsi="Bebas Neue" w:cs="Bebas Neue"/>
+                <w:color w:val="003947"/>
+                <w:sz w:val="30"/>
+                <w:szCs w:val="30"/>
+              </w:rPr>
+              <w:t>C</w:t>
+            </w:r>
+            <w:r>
+              <w:rPr>
+                <w:rFonts w:ascii="Bebas Neue" w:eastAsia="Bebas Neue" w:hAnsi="Bebas Neue" w:cs="Bebas Neue"/>
+                <w:color w:val="003947"/>
+                <w:sz w:val="30"/>
+                <w:szCs w:val="30"/>
+              </w:rPr>
+              <w:t>é</w:t>
+            </w:r>
+            <w:r>
+              <w:rPr>
+                <w:rFonts w:ascii="Bebas Neue" w:eastAsia="Bebas Neue" w:hAnsi="Bebas Neue" w:cs="Bebas Neue"/>
+                <w:color w:val="003947"/>
+                <w:sz w:val="30"/>
+                <w:szCs w:val="30"/>
+              </w:rPr>
+              <w:t>dric</w:t>
+            </w:r>
+            <w:r>
+              <w:rPr>
+                <w:rFonts w:ascii="Bebas Neue" w:eastAsia="Bebas Neue" w:hAnsi="Bebas Neue" w:cs="Bebas Neue"/>
+                <w:color w:val="003947"/>
+                <w:sz w:val="30"/>
+                <w:szCs w:val="30"/>
+              </w:rPr>
+              <w:t xml:space="preserve"> -</w:t>
+            </w:r>
+            <w:r>
+              <w:rPr>
+                <w:rFonts w:ascii="Bebas Neue" w:eastAsia="Bebas Neue" w:hAnsi="Bebas Neue" w:cs="Bebas Neue"/>
+                <w:color w:val="003947"/>
+                <w:sz w:val="30"/>
+                <w:szCs w:val="30"/>
+              </w:rPr>
+              <w:t xml:space="preserve"> lafenetre</w:t>
+            </w:r>
+          </w:p>
+        </w:tc>
+      </w:tr>
+      <w:tr>
+        <w:tc>
+          <w:tcPr>
+            <w:tcW w:w="4305" w:type="dxa"/>
+            <w:tcBorders>
+              <w:top w:val="single" w:sz="8" w:space="0" w:color="B7B7B7"/>
+              <w:left w:val="single" w:sz="8" w:space="0" w:color="B7B7B7"/>
+              <w:bottom w:val="single" w:sz="8" w:space="0" w:color="B7B7B7"/>
+              <w:right w:val="single" w:sz="8" w:space="0" w:color="B7B7B7"/>
+            </w:tcBorders>
+            <w:shd w:val="clear" w:color="auto" w:fill="auto"/>
+            <w:tcMar>
+              <w:top w:w="0" w:type="dxa"/>
+              <w:left w:w="0" w:type="dxa"/>
+              <w:bottom w:w="0" w:type="dxa"/>
+              <w:right w:w="0" w:type="dxa"/>
+            </w:tcMar>
+            <w:vAlign w:val="center"/>
+          </w:tcPr>
+          <w:p>
+            <w:pPr>
+              <w:spacing w:line="360" w:lineRule="auto"/>
+              <w:ind w:left="141" w:right="704"/>
+              <w:rPr>
+                <w:rFonts w:ascii="Bebas Neue" w:eastAsia="Bebas Neue" w:hAnsi="Bebas Neue" w:cs="Bebas Neue"/>
+                <w:color w:val="003947"/>
+                <w:sz w:val="30"/>
+                <w:szCs w:val="30"/>
+              </w:rPr>
+            </w:pPr>
             <w:r>
               <w:rPr>
                 <w:rFonts w:ascii="Bebas Neue" w:eastAsia="Bebas Neue" w:hAnsi="Bebas Neue" w:cs="Bebas Neue"/>
@@ -703,7 +775,6 @@
               </w:rPr>
               <w:t>membres</w:t>
             </w:r>
-            <w:proofErr w:type="gramEnd"/>
             <w:r>
               <w:rPr>
                 <w:rFonts w:ascii="Bebas Neue" w:eastAsia="Bebas Neue" w:hAnsi="Bebas Neue" w:cs="Bebas Neue"/>
@@ -751,55 +822,8 @@
                 <w:sz w:val="30"/>
                 <w:szCs w:val="30"/>
               </w:rPr>
-              <w:t>C</w:t>
+              <w:t>Alexis – mengual</w:t>
             </w:r>
-            <w:r>
-              <w:rPr>
-                <w:rFonts w:ascii="Bebas Neue" w:eastAsia="Bebas Neue" w:hAnsi="Bebas Neue" w:cs="Bebas Neue"/>
-                <w:color w:val="003947"/>
-                <w:sz w:val="30"/>
-                <w:szCs w:val="30"/>
-              </w:rPr>
-              <w:t>é</w:t>
-            </w:r>
-            <w:r>
-              <w:rPr>
-                <w:rFonts w:ascii="Bebas Neue" w:eastAsia="Bebas Neue" w:hAnsi="Bebas Neue" w:cs="Bebas Neue"/>
-                <w:color w:val="003947"/>
-                <w:sz w:val="30"/>
-                <w:szCs w:val="30"/>
-              </w:rPr>
-              <w:t>dric</w:t>
-            </w:r>
-            <w:r>
-              <w:rPr>
-                <w:rFonts w:ascii="Bebas Neue" w:eastAsia="Bebas Neue" w:hAnsi="Bebas Neue" w:cs="Bebas Neue"/>
-                <w:color w:val="003947"/>
-                <w:sz w:val="30"/>
-                <w:szCs w:val="30"/>
-              </w:rPr>
-              <w:t xml:space="preserve"> -</w:t>
-            </w:r>
-            <w:r>
-              <w:rPr>
-                <w:rFonts w:ascii="Bebas Neue" w:eastAsia="Bebas Neue" w:hAnsi="Bebas Neue" w:cs="Bebas Neue"/>
-                <w:color w:val="003947"/>
-                <w:sz w:val="30"/>
-                <w:szCs w:val="30"/>
-              </w:rPr>
-              <w:t xml:space="preserve"> </w:t>
-            </w:r>
-            <w:proofErr w:type="spellStart"/>
-            <w:r>
-              <w:rPr>
-                <w:rFonts w:ascii="Bebas Neue" w:eastAsia="Bebas Neue" w:hAnsi="Bebas Neue" w:cs="Bebas Neue"/>
-                <w:color w:val="003947"/>
-                <w:sz w:val="30"/>
-                <w:szCs w:val="30"/>
-              </w:rPr>
-              <w:t>lafenetre</w:t>
-            </w:r>
-            <w:proofErr w:type="spellEnd"/>
           </w:p>
         </w:tc>
       </w:tr>
@@ -833,7 +857,6 @@
                 <w:szCs w:val="30"/>
               </w:rPr>
             </w:pPr>
-            <w:proofErr w:type="gramStart"/>
             <w:r>
               <w:rPr>
                 <w:rFonts w:ascii="Bebas Neue" w:eastAsia="Bebas Neue" w:hAnsi="Bebas Neue" w:cs="Bebas Neue"/>
@@ -841,121 +864,7 @@
                 <w:sz w:val="30"/>
                 <w:szCs w:val="30"/>
               </w:rPr>
-              <w:t>membres</w:t>
-            </w:r>
-            <w:proofErr w:type="gramEnd"/>
-            <w:r>
-              <w:rPr>
-                <w:rFonts w:ascii="Bebas Neue" w:eastAsia="Bebas Neue" w:hAnsi="Bebas Neue" w:cs="Bebas Neue"/>
-                <w:color w:val="003947"/>
-                <w:sz w:val="30"/>
-                <w:szCs w:val="30"/>
-              </w:rPr>
-              <w:t xml:space="preserve"> de l’équipe : </w:t>
-            </w:r>
-          </w:p>
-        </w:tc>
-        <w:tc>
-          <w:tcPr>
-            <w:tcW w:w="6180" w:type="dxa"/>
-            <w:tcBorders>
-              <w:top w:val="single" w:sz="8" w:space="0" w:color="B7B7B7"/>
-              <w:left w:val="single" w:sz="8" w:space="0" w:color="B7B7B7"/>
-              <w:bottom w:val="single" w:sz="8" w:space="0" w:color="B7B7B7"/>
-              <w:right w:val="single" w:sz="8" w:space="0" w:color="B7B7B7"/>
-            </w:tcBorders>
-            <w:shd w:val="clear" w:color="auto" w:fill="auto"/>
-            <w:tcMar>
-              <w:top w:w="0" w:type="dxa"/>
-              <w:left w:w="0" w:type="dxa"/>
-              <w:bottom w:w="0" w:type="dxa"/>
-              <w:right w:w="0" w:type="dxa"/>
-            </w:tcMar>
-            <w:vAlign w:val="center"/>
-          </w:tcPr>
-          <w:p>
-            <w:pPr>
-              <w:spacing w:line="360" w:lineRule="auto"/>
-              <w:ind w:left="141" w:right="704"/>
-              <w:rPr>
-                <w:rFonts w:ascii="Bebas Neue" w:eastAsia="Bebas Neue" w:hAnsi="Bebas Neue" w:cs="Bebas Neue"/>
-                <w:color w:val="003947"/>
-                <w:sz w:val="30"/>
-                <w:szCs w:val="30"/>
-              </w:rPr>
-            </w:pPr>
-            <w:r>
-              <w:rPr>
-                <w:rFonts w:ascii="Bebas Neue" w:eastAsia="Bebas Neue" w:hAnsi="Bebas Neue" w:cs="Bebas Neue"/>
-                <w:color w:val="003947"/>
-                <w:sz w:val="30"/>
-                <w:szCs w:val="30"/>
-              </w:rPr>
-              <w:t xml:space="preserve">Alexis – </w:t>
-            </w:r>
-            <w:proofErr w:type="spellStart"/>
-            <w:r>
-              <w:rPr>
-                <w:rFonts w:ascii="Bebas Neue" w:eastAsia="Bebas Neue" w:hAnsi="Bebas Neue" w:cs="Bebas Neue"/>
-                <w:color w:val="003947"/>
-                <w:sz w:val="30"/>
-                <w:szCs w:val="30"/>
-              </w:rPr>
-              <w:t>mengual</w:t>
-            </w:r>
-            <w:proofErr w:type="spellEnd"/>
-          </w:p>
-        </w:tc>
-      </w:tr>
-      <w:tr>
-        <w:tc>
-          <w:tcPr>
-            <w:tcW w:w="4305" w:type="dxa"/>
-            <w:tcBorders>
-              <w:top w:val="single" w:sz="8" w:space="0" w:color="B7B7B7"/>
-              <w:left w:val="single" w:sz="8" w:space="0" w:color="B7B7B7"/>
-              <w:bottom w:val="single" w:sz="8" w:space="0" w:color="B7B7B7"/>
-              <w:right w:val="single" w:sz="8" w:space="0" w:color="B7B7B7"/>
-            </w:tcBorders>
-            <w:shd w:val="clear" w:color="auto" w:fill="auto"/>
-            <w:tcMar>
-              <w:top w:w="0" w:type="dxa"/>
-              <w:left w:w="0" w:type="dxa"/>
-              <w:bottom w:w="0" w:type="dxa"/>
-              <w:right w:w="0" w:type="dxa"/>
-            </w:tcMar>
-            <w:vAlign w:val="center"/>
-          </w:tcPr>
-          <w:p>
-            <w:pPr>
-              <w:spacing w:line="360" w:lineRule="auto"/>
-              <w:ind w:left="141" w:right="704"/>
-              <w:rPr>
-                <w:rFonts w:ascii="Bebas Neue" w:eastAsia="Bebas Neue" w:hAnsi="Bebas Neue" w:cs="Bebas Neue"/>
-                <w:color w:val="003947"/>
-                <w:sz w:val="30"/>
-                <w:szCs w:val="30"/>
-              </w:rPr>
-            </w:pPr>
-            <w:proofErr w:type="gramStart"/>
-            <w:r>
-              <w:rPr>
-                <w:rFonts w:ascii="Bebas Neue" w:eastAsia="Bebas Neue" w:hAnsi="Bebas Neue" w:cs="Bebas Neue"/>
-                <w:color w:val="003947"/>
-                <w:sz w:val="30"/>
-                <w:szCs w:val="30"/>
-              </w:rPr>
-              <w:t>membres</w:t>
-            </w:r>
-            <w:proofErr w:type="gramEnd"/>
-            <w:r>
-              <w:rPr>
-                <w:rFonts w:ascii="Bebas Neue" w:eastAsia="Bebas Neue" w:hAnsi="Bebas Neue" w:cs="Bebas Neue"/>
-                <w:color w:val="003947"/>
-                <w:sz w:val="30"/>
-                <w:szCs w:val="30"/>
-              </w:rPr>
-              <w:t xml:space="preserve"> de l’équipe :</w:t>
+              <w:t>membres de l’équipe :</w:t>
             </w:r>
           </w:p>
         </w:tc>
@@ -1030,7 +939,6 @@
                 <w:szCs w:val="30"/>
               </w:rPr>
             </w:pPr>
-            <w:proofErr w:type="gramStart"/>
             <w:r>
               <w:rPr>
                 <w:rFonts w:ascii="Bebas Neue" w:eastAsia="Bebas Neue" w:hAnsi="Bebas Neue" w:cs="Bebas Neue"/>
@@ -1038,17 +946,7 @@
                 <w:sz w:val="30"/>
                 <w:szCs w:val="30"/>
               </w:rPr>
-              <w:t>membres</w:t>
-            </w:r>
-            <w:proofErr w:type="gramEnd"/>
-            <w:r>
-              <w:rPr>
-                <w:rFonts w:ascii="Bebas Neue" w:eastAsia="Bebas Neue" w:hAnsi="Bebas Neue" w:cs="Bebas Neue"/>
-                <w:color w:val="003947"/>
-                <w:sz w:val="30"/>
-                <w:szCs w:val="30"/>
-              </w:rPr>
-              <w:t xml:space="preserve"> de l’équipe :</w:t>
+              <w:t>membres de l’équipe :</w:t>
             </w:r>
           </w:p>
         </w:tc>
@@ -1088,19 +986,8 @@
                 <w:sz w:val="30"/>
                 <w:szCs w:val="30"/>
               </w:rPr>
-              <w:t xml:space="preserve">Prénom - </w:t>
+              <w:t>Prénom - NoM</w:t>
             </w:r>
-            <w:proofErr w:type="spellStart"/>
-            <w:r>
-              <w:rPr>
-                <w:rFonts w:ascii="Bebas Neue" w:eastAsia="Bebas Neue" w:hAnsi="Bebas Neue" w:cs="Bebas Neue"/>
-                <w:color w:val="003947"/>
-                <w:sz w:val="30"/>
-                <w:szCs w:val="30"/>
-              </w:rPr>
-              <w:t>NoM</w:t>
-            </w:r>
-            <w:proofErr w:type="spellEnd"/>
           </w:p>
         </w:tc>
       </w:tr>
@@ -1135,7 +1022,6 @@
                 <w:szCs w:val="30"/>
               </w:rPr>
             </w:pPr>
-            <w:proofErr w:type="spellStart"/>
             <w:r>
               <w:rPr>
                 <w:rFonts w:ascii="Bebas Neue" w:eastAsia="Bebas Neue" w:hAnsi="Bebas Neue" w:cs="Bebas Neue"/>
@@ -1143,17 +1029,7 @@
                 <w:sz w:val="30"/>
                 <w:szCs w:val="30"/>
               </w:rPr>
-              <w:t>NIveau</w:t>
-            </w:r>
-            <w:proofErr w:type="spellEnd"/>
-            <w:r>
-              <w:rPr>
-                <w:rFonts w:ascii="Bebas Neue" w:eastAsia="Bebas Neue" w:hAnsi="Bebas Neue" w:cs="Bebas Neue"/>
-                <w:color w:val="003947"/>
-                <w:sz w:val="30"/>
-                <w:szCs w:val="30"/>
-              </w:rPr>
-              <w:t xml:space="preserve"> d’étude :</w:t>
+              <w:t>NIveau d’étude :</w:t>
             </w:r>
           </w:p>
         </w:tc>
@@ -1187,7 +1063,6 @@
                 <w:szCs w:val="30"/>
               </w:rPr>
             </w:pPr>
-            <w:proofErr w:type="gramStart"/>
             <w:r>
               <w:rPr>
                 <w:rFonts w:ascii="Bebas Neue" w:eastAsia="Bebas Neue" w:hAnsi="Bebas Neue" w:cs="Bebas Neue"/>
@@ -1197,7 +1072,6 @@
               </w:rPr>
               <w:t>terminale</w:t>
             </w:r>
-            <w:proofErr w:type="gramEnd"/>
           </w:p>
         </w:tc>
       </w:tr>
@@ -1232,7 +1106,6 @@
                 <w:szCs w:val="30"/>
               </w:rPr>
             </w:pPr>
-            <w:proofErr w:type="gramStart"/>
             <w:r>
               <w:rPr>
                 <w:rFonts w:ascii="Bebas Neue" w:eastAsia="Bebas Neue" w:hAnsi="Bebas Neue" w:cs="Bebas Neue"/>
@@ -1240,17 +1113,7 @@
                 <w:sz w:val="30"/>
                 <w:szCs w:val="30"/>
               </w:rPr>
-              <w:t>établissement</w:t>
-            </w:r>
-            <w:proofErr w:type="gramEnd"/>
-            <w:r>
-              <w:rPr>
-                <w:rFonts w:ascii="Bebas Neue" w:eastAsia="Bebas Neue" w:hAnsi="Bebas Neue" w:cs="Bebas Neue"/>
-                <w:color w:val="003947"/>
-                <w:sz w:val="30"/>
-                <w:szCs w:val="30"/>
-              </w:rPr>
-              <w:t xml:space="preserve"> scolaire : </w:t>
+              <w:t xml:space="preserve">établissement scolaire : </w:t>
             </w:r>
           </w:p>
         </w:tc>
@@ -1297,27 +1160,7 @@
                 <w:sz w:val="30"/>
                 <w:szCs w:val="30"/>
               </w:rPr>
-              <w:t xml:space="preserve">  Lycée international de </w:t>
-            </w:r>
-            <w:proofErr w:type="spellStart"/>
-            <w:r>
-              <w:rPr>
-                <w:rFonts w:ascii="Bebas Neue" w:eastAsia="Bebas Neue" w:hAnsi="Bebas Neue" w:cs="Bebas Neue"/>
-                <w:color w:val="003947"/>
-                <w:sz w:val="30"/>
-                <w:szCs w:val="30"/>
-              </w:rPr>
-              <w:t>valbonne</w:t>
-            </w:r>
-            <w:proofErr w:type="spellEnd"/>
-            <w:r>
-              <w:rPr>
-                <w:rFonts w:ascii="Bebas Neue" w:eastAsia="Bebas Neue" w:hAnsi="Bebas Neue" w:cs="Bebas Neue"/>
-                <w:color w:val="003947"/>
-                <w:sz w:val="30"/>
-                <w:szCs w:val="30"/>
-              </w:rPr>
-              <w:t xml:space="preserve"> (LIV)</w:t>
+              <w:t xml:space="preserve">  Lycée international de valbonne (LIV)</w:t>
             </w:r>
           </w:p>
         </w:tc>
@@ -1353,7 +1196,6 @@
                 <w:szCs w:val="30"/>
               </w:rPr>
             </w:pPr>
-            <w:proofErr w:type="gramStart"/>
             <w:r>
               <w:rPr>
                 <w:rFonts w:ascii="Bebas Neue" w:eastAsia="Bebas Neue" w:hAnsi="Bebas Neue" w:cs="Bebas Neue"/>
@@ -1361,17 +1203,7 @@
                 <w:sz w:val="30"/>
                 <w:szCs w:val="30"/>
               </w:rPr>
-              <w:t>enseignante</w:t>
-            </w:r>
-            <w:proofErr w:type="gramEnd"/>
-            <w:r>
-              <w:rPr>
-                <w:rFonts w:ascii="Bebas Neue" w:eastAsia="Bebas Neue" w:hAnsi="Bebas Neue" w:cs="Bebas Neue"/>
-                <w:color w:val="003947"/>
-                <w:sz w:val="30"/>
-                <w:szCs w:val="30"/>
-              </w:rPr>
-              <w:t xml:space="preserve">/enseignant de NSI : </w:t>
+              <w:t xml:space="preserve">enseignante/enseignant de NSI : </w:t>
             </w:r>
           </w:p>
         </w:tc>
@@ -2269,7 +2101,15 @@
           <w:sz w:val="20"/>
           <w:szCs w:val="20"/>
         </w:rPr>
-        <w:t>Alexis : 32</w:t>
+        <w:t>Alexis : 3</w:t>
+      </w:r>
+      <w:r>
+        <w:rPr>
+          <w:rFonts w:ascii="Roboto" w:eastAsia="Roboto" w:hAnsi="Roboto" w:cs="Roboto"/>
+          <w:sz w:val="20"/>
+          <w:szCs w:val="20"/>
+        </w:rPr>
+        <w:t>4</w:t>
       </w:r>
       <w:r>
         <w:rPr>
@@ -2626,7 +2466,16 @@
           <w:sz w:val="18"/>
           <w:szCs w:val="18"/>
         </w:rPr>
-        <w:t>Pouvez-vous présenter l’état d’avancement du projet au moment du dépôt ? (</w:t>
+        <w:t xml:space="preserve">Pouvez-vous présenter l’état d’avancement du projet au </w:t>
+      </w:r>
+      <w:r>
+        <w:rPr>
+          <w:rFonts w:ascii="Roboto" w:eastAsia="Roboto" w:hAnsi="Roboto" w:cs="Roboto"/>
+          <w:i/>
+          <w:sz w:val="18"/>
+          <w:szCs w:val="18"/>
+        </w:rPr>
+        <w:t>moment du dépôt ? (</w:t>
       </w:r>
       <w:proofErr w:type="gramStart"/>
       <w:r>
@@ -2938,7 +2787,14 @@
           <w:color w:val="003947"/>
         </w:rPr>
         <w:lastRenderedPageBreak/>
-        <w:t>Ce document est l'un des livrables à fournir obligatoirement lors du dépôt de votre projet : 4 pages maximum. Le non-respect du modèle fourni peut impacter la notation.</w:t>
+        <w:t xml:space="preserve">Ce document est </w:t>
+      </w:r>
+      <w:r>
+        <w:rPr>
+          <w:rFonts w:ascii="Roboto" w:eastAsia="Roboto" w:hAnsi="Roboto" w:cs="Roboto"/>
+          <w:color w:val="003947"/>
+        </w:rPr>
+        <w:t>l'un des livrables à fournir obligatoirement lors du dépôt de votre projet : 4 pages maximum. Le non-respect du modèle fourni peut impacter la notation.</w:t>
       </w:r>
     </w:p>
     <w:p>

</xml_diff>

<commit_message>
changes to requierments and compte rendu
</commit_message>
<xml_diff>
--- a/doc/Compte_rendu.docx
+++ b/doc/Compte_rendu.docx
@@ -485,6 +485,7 @@
               </w:rPr>
               <w:t xml:space="preserve">The legend of </w:t>
             </w:r>
+            <w:proofErr w:type="spellStart"/>
             <w:r>
               <w:rPr>
                 <w:rFonts w:ascii="Bebas Neue" w:eastAsia="Bebas Neue" w:hAnsi="Bebas Neue" w:cs="Bebas Neue"/>
@@ -493,7 +494,18 @@
                 <w:szCs w:val="30"/>
                 <w:lang w:val="en-US"/>
               </w:rPr>
-              <w:t>pokémon:</w:t>
+              <w:t>pokémon</w:t>
+            </w:r>
+            <w:proofErr w:type="spellEnd"/>
+            <w:r>
+              <w:rPr>
+                <w:rFonts w:ascii="Bebas Neue" w:eastAsia="Bebas Neue" w:hAnsi="Bebas Neue" w:cs="Bebas Neue"/>
+                <w:color w:val="003947"/>
+                <w:sz w:val="30"/>
+                <w:szCs w:val="30"/>
+                <w:lang w:val="en-US"/>
+              </w:rPr>
+              <w:t>:</w:t>
             </w:r>
             <w:r>
               <w:rPr>
@@ -503,7 +515,18 @@
                 <w:szCs w:val="30"/>
                 <w:lang w:val="en-US"/>
               </w:rPr>
-              <w:t xml:space="preserve"> z</w:t>
+              <w:t xml:space="preserve"> </w:t>
+            </w:r>
+            <w:proofErr w:type="spellStart"/>
+            <w:r>
+              <w:rPr>
+                <w:rFonts w:ascii="Bebas Neue" w:eastAsia="Bebas Neue" w:hAnsi="Bebas Neue" w:cs="Bebas Neue"/>
+                <w:color w:val="003947"/>
+                <w:sz w:val="30"/>
+                <w:szCs w:val="30"/>
+                <w:lang w:val="en-US"/>
+              </w:rPr>
+              <w:t>z</w:t>
             </w:r>
             <w:r>
               <w:rPr>
@@ -513,7 +536,18 @@
                 <w:szCs w:val="30"/>
                 <w:lang w:val="en-US"/>
               </w:rPr>
-              <w:t>elda’s corruption</w:t>
+              <w:t>elda’s</w:t>
+            </w:r>
+            <w:proofErr w:type="spellEnd"/>
+            <w:r>
+              <w:rPr>
+                <w:rFonts w:ascii="Bebas Neue" w:eastAsia="Bebas Neue" w:hAnsi="Bebas Neue" w:cs="Bebas Neue"/>
+                <w:color w:val="003947"/>
+                <w:sz w:val="30"/>
+                <w:szCs w:val="30"/>
+                <w:lang w:val="en-US"/>
+              </w:rPr>
+              <w:t xml:space="preserve"> corruption</w:t>
             </w:r>
           </w:p>
         </w:tc>
@@ -548,6 +582,7 @@
                 <w:szCs w:val="30"/>
               </w:rPr>
             </w:pPr>
+            <w:proofErr w:type="gramStart"/>
             <w:r>
               <w:rPr>
                 <w:rFonts w:ascii="Bebas Neue" w:eastAsia="Bebas Neue" w:hAnsi="Bebas Neue" w:cs="Bebas Neue"/>
@@ -555,7 +590,17 @@
                 <w:sz w:val="30"/>
                 <w:szCs w:val="30"/>
               </w:rPr>
-              <w:t>membres de l’équipe :</w:t>
+              <w:t>membres</w:t>
+            </w:r>
+            <w:proofErr w:type="gramEnd"/>
+            <w:r>
+              <w:rPr>
+                <w:rFonts w:ascii="Bebas Neue" w:eastAsia="Bebas Neue" w:hAnsi="Bebas Neue" w:cs="Bebas Neue"/>
+                <w:color w:val="003947"/>
+                <w:sz w:val="30"/>
+                <w:szCs w:val="30"/>
+              </w:rPr>
+              <w:t xml:space="preserve"> de l’équipe :</w:t>
             </w:r>
           </w:p>
         </w:tc>
@@ -731,8 +776,19 @@
                 <w:sz w:val="30"/>
                 <w:szCs w:val="30"/>
               </w:rPr>
-              <w:t xml:space="preserve"> lafenetre</w:t>
+              <w:t xml:space="preserve"> </w:t>
             </w:r>
+            <w:proofErr w:type="spellStart"/>
+            <w:r>
+              <w:rPr>
+                <w:rFonts w:ascii="Bebas Neue" w:eastAsia="Bebas Neue" w:hAnsi="Bebas Neue" w:cs="Bebas Neue"/>
+                <w:color w:val="003947"/>
+                <w:sz w:val="30"/>
+                <w:szCs w:val="30"/>
+              </w:rPr>
+              <w:t>lafenetre</w:t>
+            </w:r>
+            <w:proofErr w:type="spellEnd"/>
           </w:p>
         </w:tc>
       </w:tr>
@@ -773,16 +829,7 @@
                 <w:sz w:val="30"/>
                 <w:szCs w:val="30"/>
               </w:rPr>
-              <w:t>membres</w:t>
-            </w:r>
-            <w:r>
-              <w:rPr>
-                <w:rFonts w:ascii="Bebas Neue" w:eastAsia="Bebas Neue" w:hAnsi="Bebas Neue" w:cs="Bebas Neue"/>
-                <w:color w:val="003947"/>
-                <w:sz w:val="30"/>
-                <w:szCs w:val="30"/>
-              </w:rPr>
-              <w:t xml:space="preserve"> de l’équipe : </w:t>
+              <w:t xml:space="preserve">membres de l’équipe : </w:t>
             </w:r>
           </w:p>
         </w:tc>
@@ -822,8 +869,19 @@
                 <w:sz w:val="30"/>
                 <w:szCs w:val="30"/>
               </w:rPr>
-              <w:t>Alexis – mengual</w:t>
+              <w:t xml:space="preserve">Alexis – </w:t>
             </w:r>
+            <w:proofErr w:type="spellStart"/>
+            <w:r>
+              <w:rPr>
+                <w:rFonts w:ascii="Bebas Neue" w:eastAsia="Bebas Neue" w:hAnsi="Bebas Neue" w:cs="Bebas Neue"/>
+                <w:color w:val="003947"/>
+                <w:sz w:val="30"/>
+                <w:szCs w:val="30"/>
+              </w:rPr>
+              <w:t>mengual</w:t>
+            </w:r>
+            <w:proofErr w:type="spellEnd"/>
           </w:p>
         </w:tc>
       </w:tr>
@@ -986,8 +1044,19 @@
                 <w:sz w:val="30"/>
                 <w:szCs w:val="30"/>
               </w:rPr>
-              <w:t>Prénom - NoM</w:t>
+              <w:t xml:space="preserve">Prénom - </w:t>
             </w:r>
+            <w:proofErr w:type="spellStart"/>
+            <w:r>
+              <w:rPr>
+                <w:rFonts w:ascii="Bebas Neue" w:eastAsia="Bebas Neue" w:hAnsi="Bebas Neue" w:cs="Bebas Neue"/>
+                <w:color w:val="003947"/>
+                <w:sz w:val="30"/>
+                <w:szCs w:val="30"/>
+              </w:rPr>
+              <w:t>NoM</w:t>
+            </w:r>
+            <w:proofErr w:type="spellEnd"/>
           </w:p>
         </w:tc>
       </w:tr>
@@ -1022,6 +1091,7 @@
                 <w:szCs w:val="30"/>
               </w:rPr>
             </w:pPr>
+            <w:proofErr w:type="spellStart"/>
             <w:r>
               <w:rPr>
                 <w:rFonts w:ascii="Bebas Neue" w:eastAsia="Bebas Neue" w:hAnsi="Bebas Neue" w:cs="Bebas Neue"/>
@@ -1029,7 +1099,17 @@
                 <w:sz w:val="30"/>
                 <w:szCs w:val="30"/>
               </w:rPr>
-              <w:t>NIveau d’étude :</w:t>
+              <w:t>NIveau</w:t>
+            </w:r>
+            <w:proofErr w:type="spellEnd"/>
+            <w:r>
+              <w:rPr>
+                <w:rFonts w:ascii="Bebas Neue" w:eastAsia="Bebas Neue" w:hAnsi="Bebas Neue" w:cs="Bebas Neue"/>
+                <w:color w:val="003947"/>
+                <w:sz w:val="30"/>
+                <w:szCs w:val="30"/>
+              </w:rPr>
+              <w:t xml:space="preserve"> d’étude :</w:t>
             </w:r>
           </w:p>
         </w:tc>
@@ -1160,7 +1240,27 @@
                 <w:sz w:val="30"/>
                 <w:szCs w:val="30"/>
               </w:rPr>
-              <w:t xml:space="preserve">  Lycée international de valbonne (LIV)</w:t>
+              <w:t xml:space="preserve">  Lycée international de </w:t>
+            </w:r>
+            <w:proofErr w:type="spellStart"/>
+            <w:r>
+              <w:rPr>
+                <w:rFonts w:ascii="Bebas Neue" w:eastAsia="Bebas Neue" w:hAnsi="Bebas Neue" w:cs="Bebas Neue"/>
+                <w:color w:val="003947"/>
+                <w:sz w:val="30"/>
+                <w:szCs w:val="30"/>
+              </w:rPr>
+              <w:t>valbonne</w:t>
+            </w:r>
+            <w:proofErr w:type="spellEnd"/>
+            <w:r>
+              <w:rPr>
+                <w:rFonts w:ascii="Bebas Neue" w:eastAsia="Bebas Neue" w:hAnsi="Bebas Neue" w:cs="Bebas Neue"/>
+                <w:color w:val="003947"/>
+                <w:sz w:val="30"/>
+                <w:szCs w:val="30"/>
+              </w:rPr>
+              <w:t xml:space="preserve"> (LIV)</w:t>
             </w:r>
           </w:p>
         </w:tc>
@@ -1814,7 +1914,25 @@
           <w:sz w:val="20"/>
           <w:szCs w:val="20"/>
         </w:rPr>
-        <w:t xml:space="preserve">Mise en application de pyscroll </w:t>
+        <w:t xml:space="preserve">Mise en application de </w:t>
+      </w:r>
+      <w:proofErr w:type="spellStart"/>
+      <w:r>
+        <w:rPr>
+          <w:rFonts w:ascii="Roboto" w:eastAsia="Roboto" w:hAnsi="Roboto" w:cs="Roboto"/>
+          <w:sz w:val="20"/>
+          <w:szCs w:val="20"/>
+        </w:rPr>
+        <w:t>pyscroll</w:t>
+      </w:r>
+      <w:proofErr w:type="spellEnd"/>
+      <w:r>
+        <w:rPr>
+          <w:rFonts w:ascii="Roboto" w:eastAsia="Roboto" w:hAnsi="Roboto" w:cs="Roboto"/>
+          <w:sz w:val="20"/>
+          <w:szCs w:val="20"/>
+        </w:rPr>
+        <w:t xml:space="preserve"> </w:t>
       </w:r>
       <w:r>
         <w:rPr>
@@ -2067,7 +2185,23 @@
           <w:sz w:val="20"/>
           <w:szCs w:val="20"/>
         </w:rPr>
-        <w:t> : 40h</w:t>
+        <w:t xml:space="preserve"> : </w:t>
+      </w:r>
+      <w:r>
+        <w:rPr>
+          <w:rFonts w:ascii="Roboto" w:eastAsia="Roboto" w:hAnsi="Roboto" w:cs="Roboto"/>
+          <w:sz w:val="20"/>
+          <w:szCs w:val="20"/>
+        </w:rPr>
+        <w:t>55</w:t>
+      </w:r>
+      <w:r>
+        <w:rPr>
+          <w:rFonts w:ascii="Roboto" w:eastAsia="Roboto" w:hAnsi="Roboto" w:cs="Roboto"/>
+          <w:sz w:val="20"/>
+          <w:szCs w:val="20"/>
+        </w:rPr>
+        <w:t>h</w:t>
       </w:r>
     </w:p>
     <w:p>
@@ -2466,16 +2600,7 @@
           <w:sz w:val="18"/>
           <w:szCs w:val="18"/>
         </w:rPr>
-        <w:t xml:space="preserve">Pouvez-vous présenter l’état d’avancement du projet au </w:t>
-      </w:r>
-      <w:r>
-        <w:rPr>
-          <w:rFonts w:ascii="Roboto" w:eastAsia="Roboto" w:hAnsi="Roboto" w:cs="Roboto"/>
-          <w:i/>
-          <w:sz w:val="18"/>
-          <w:szCs w:val="18"/>
-        </w:rPr>
-        <w:t>moment du dépôt ? (</w:t>
+        <w:t>Pouvez-vous présenter l’état d’avancement du projet au moment du dépôt ? (</w:t>
       </w:r>
       <w:proofErr w:type="gramStart"/>
       <w:r>
@@ -2787,14 +2912,7 @@
           <w:color w:val="003947"/>
         </w:rPr>
         <w:lastRenderedPageBreak/>
-        <w:t xml:space="preserve">Ce document est </w:t>
-      </w:r>
-      <w:r>
-        <w:rPr>
-          <w:rFonts w:ascii="Roboto" w:eastAsia="Roboto" w:hAnsi="Roboto" w:cs="Roboto"/>
-          <w:color w:val="003947"/>
-        </w:rPr>
-        <w:t>l'un des livrables à fournir obligatoirement lors du dépôt de votre projet : 4 pages maximum. Le non-respect du modèle fourni peut impacter la notation.</w:t>
+        <w:t>Ce document est l'un des livrables à fournir obligatoirement lors du dépôt de votre projet : 4 pages maximum. Le non-respect du modèle fourni peut impacter la notation.</w:t>
       </w:r>
     </w:p>
     <w:p>

</xml_diff>

<commit_message>
adding a big house for ville1 + fixing a lot of bugs in various map changes
</commit_message>
<xml_diff>
--- a/doc/Compte_rendu.docx
+++ b/doc/Compte_rendu.docx
@@ -406,7 +406,6 @@
                 <w:szCs w:val="30"/>
               </w:rPr>
             </w:pPr>
-            <w:proofErr w:type="gramStart"/>
             <w:r>
               <w:rPr>
                 <w:rFonts w:ascii="Bebas Neue" w:eastAsia="Bebas Neue" w:hAnsi="Bebas Neue" w:cs="Bebas Neue"/>
@@ -414,17 +413,7 @@
                 <w:sz w:val="30"/>
                 <w:szCs w:val="30"/>
               </w:rPr>
-              <w:t>nom</w:t>
-            </w:r>
-            <w:proofErr w:type="gramEnd"/>
-            <w:r>
-              <w:rPr>
-                <w:rFonts w:ascii="Bebas Neue" w:eastAsia="Bebas Neue" w:hAnsi="Bebas Neue" w:cs="Bebas Neue"/>
-                <w:color w:val="003947"/>
-                <w:sz w:val="30"/>
-                <w:szCs w:val="30"/>
-              </w:rPr>
-              <w:t xml:space="preserve"> de votre projet :</w:t>
+              <w:t>nom de votre projet :</w:t>
             </w:r>
           </w:p>
         </w:tc>
@@ -485,7 +474,6 @@
               </w:rPr>
               <w:t xml:space="preserve">The legend of </w:t>
             </w:r>
-            <w:proofErr w:type="spellStart"/>
             <w:r>
               <w:rPr>
                 <w:rFonts w:ascii="Bebas Neue" w:eastAsia="Bebas Neue" w:hAnsi="Bebas Neue" w:cs="Bebas Neue"/>
@@ -494,18 +482,7 @@
                 <w:szCs w:val="30"/>
                 <w:lang w:val="en-US"/>
               </w:rPr>
-              <w:t>pokémon</w:t>
-            </w:r>
-            <w:proofErr w:type="spellEnd"/>
-            <w:r>
-              <w:rPr>
-                <w:rFonts w:ascii="Bebas Neue" w:eastAsia="Bebas Neue" w:hAnsi="Bebas Neue" w:cs="Bebas Neue"/>
-                <w:color w:val="003947"/>
-                <w:sz w:val="30"/>
-                <w:szCs w:val="30"/>
-                <w:lang w:val="en-US"/>
-              </w:rPr>
-              <w:t>:</w:t>
+              <w:t>pokémon:</w:t>
             </w:r>
             <w:r>
               <w:rPr>
@@ -515,18 +492,7 @@
                 <w:szCs w:val="30"/>
                 <w:lang w:val="en-US"/>
               </w:rPr>
-              <w:t xml:space="preserve"> </w:t>
-            </w:r>
-            <w:proofErr w:type="spellStart"/>
-            <w:r>
-              <w:rPr>
-                <w:rFonts w:ascii="Bebas Neue" w:eastAsia="Bebas Neue" w:hAnsi="Bebas Neue" w:cs="Bebas Neue"/>
-                <w:color w:val="003947"/>
-                <w:sz w:val="30"/>
-                <w:szCs w:val="30"/>
-                <w:lang w:val="en-US"/>
-              </w:rPr>
-              <w:t>z</w:t>
+              <w:t xml:space="preserve"> z</w:t>
             </w:r>
             <w:r>
               <w:rPr>
@@ -536,18 +502,7 @@
                 <w:szCs w:val="30"/>
                 <w:lang w:val="en-US"/>
               </w:rPr>
-              <w:t>elda’s</w:t>
-            </w:r>
-            <w:proofErr w:type="spellEnd"/>
-            <w:r>
-              <w:rPr>
-                <w:rFonts w:ascii="Bebas Neue" w:eastAsia="Bebas Neue" w:hAnsi="Bebas Neue" w:cs="Bebas Neue"/>
-                <w:color w:val="003947"/>
-                <w:sz w:val="30"/>
-                <w:szCs w:val="30"/>
-                <w:lang w:val="en-US"/>
-              </w:rPr>
-              <w:t xml:space="preserve"> corruption</w:t>
+              <w:t>elda’s corruption</w:t>
             </w:r>
           </w:p>
         </w:tc>
@@ -582,7 +537,6 @@
                 <w:szCs w:val="30"/>
               </w:rPr>
             </w:pPr>
-            <w:proofErr w:type="gramStart"/>
             <w:r>
               <w:rPr>
                 <w:rFonts w:ascii="Bebas Neue" w:eastAsia="Bebas Neue" w:hAnsi="Bebas Neue" w:cs="Bebas Neue"/>
@@ -590,17 +544,7 @@
                 <w:sz w:val="30"/>
                 <w:szCs w:val="30"/>
               </w:rPr>
-              <w:t>membres</w:t>
-            </w:r>
-            <w:proofErr w:type="gramEnd"/>
-            <w:r>
-              <w:rPr>
-                <w:rFonts w:ascii="Bebas Neue" w:eastAsia="Bebas Neue" w:hAnsi="Bebas Neue" w:cs="Bebas Neue"/>
-                <w:color w:val="003947"/>
-                <w:sz w:val="30"/>
-                <w:szCs w:val="30"/>
-              </w:rPr>
-              <w:t xml:space="preserve"> de l’équipe :</w:t>
+              <w:t>membres de l’équipe :</w:t>
             </w:r>
           </w:p>
         </w:tc>
@@ -776,19 +720,8 @@
                 <w:sz w:val="30"/>
                 <w:szCs w:val="30"/>
               </w:rPr>
-              <w:t xml:space="preserve"> </w:t>
+              <w:t xml:space="preserve"> lafenetre</w:t>
             </w:r>
-            <w:proofErr w:type="spellStart"/>
-            <w:r>
-              <w:rPr>
-                <w:rFonts w:ascii="Bebas Neue" w:eastAsia="Bebas Neue" w:hAnsi="Bebas Neue" w:cs="Bebas Neue"/>
-                <w:color w:val="003947"/>
-                <w:sz w:val="30"/>
-                <w:szCs w:val="30"/>
-              </w:rPr>
-              <w:t>lafenetre</w:t>
-            </w:r>
-            <w:proofErr w:type="spellEnd"/>
           </w:p>
         </w:tc>
       </w:tr>
@@ -869,19 +802,8 @@
                 <w:sz w:val="30"/>
                 <w:szCs w:val="30"/>
               </w:rPr>
-              <w:t xml:space="preserve">Alexis – </w:t>
+              <w:t>Alexis – mengual</w:t>
             </w:r>
-            <w:proofErr w:type="spellStart"/>
-            <w:r>
-              <w:rPr>
-                <w:rFonts w:ascii="Bebas Neue" w:eastAsia="Bebas Neue" w:hAnsi="Bebas Neue" w:cs="Bebas Neue"/>
-                <w:color w:val="003947"/>
-                <w:sz w:val="30"/>
-                <w:szCs w:val="30"/>
-              </w:rPr>
-              <w:t>mengual</w:t>
-            </w:r>
-            <w:proofErr w:type="spellEnd"/>
           </w:p>
         </w:tc>
       </w:tr>
@@ -1044,19 +966,8 @@
                 <w:sz w:val="30"/>
                 <w:szCs w:val="30"/>
               </w:rPr>
-              <w:t xml:space="preserve">Prénom - </w:t>
+              <w:t>Prénom - NoM</w:t>
             </w:r>
-            <w:proofErr w:type="spellStart"/>
-            <w:r>
-              <w:rPr>
-                <w:rFonts w:ascii="Bebas Neue" w:eastAsia="Bebas Neue" w:hAnsi="Bebas Neue" w:cs="Bebas Neue"/>
-                <w:color w:val="003947"/>
-                <w:sz w:val="30"/>
-                <w:szCs w:val="30"/>
-              </w:rPr>
-              <w:t>NoM</w:t>
-            </w:r>
-            <w:proofErr w:type="spellEnd"/>
           </w:p>
         </w:tc>
       </w:tr>
@@ -1091,7 +1002,6 @@
                 <w:szCs w:val="30"/>
               </w:rPr>
             </w:pPr>
-            <w:proofErr w:type="spellStart"/>
             <w:r>
               <w:rPr>
                 <w:rFonts w:ascii="Bebas Neue" w:eastAsia="Bebas Neue" w:hAnsi="Bebas Neue" w:cs="Bebas Neue"/>
@@ -1099,17 +1009,7 @@
                 <w:sz w:val="30"/>
                 <w:szCs w:val="30"/>
               </w:rPr>
-              <w:t>NIveau</w:t>
-            </w:r>
-            <w:proofErr w:type="spellEnd"/>
-            <w:r>
-              <w:rPr>
-                <w:rFonts w:ascii="Bebas Neue" w:eastAsia="Bebas Neue" w:hAnsi="Bebas Neue" w:cs="Bebas Neue"/>
-                <w:color w:val="003947"/>
-                <w:sz w:val="30"/>
-                <w:szCs w:val="30"/>
-              </w:rPr>
-              <w:t xml:space="preserve"> d’étude :</w:t>
+              <w:t>NIveau d’étude :</w:t>
             </w:r>
           </w:p>
         </w:tc>
@@ -1240,27 +1140,7 @@
                 <w:sz w:val="30"/>
                 <w:szCs w:val="30"/>
               </w:rPr>
-              <w:t xml:space="preserve">  Lycée international de </w:t>
-            </w:r>
-            <w:proofErr w:type="spellStart"/>
-            <w:r>
-              <w:rPr>
-                <w:rFonts w:ascii="Bebas Neue" w:eastAsia="Bebas Neue" w:hAnsi="Bebas Neue" w:cs="Bebas Neue"/>
-                <w:color w:val="003947"/>
-                <w:sz w:val="30"/>
-                <w:szCs w:val="30"/>
-              </w:rPr>
-              <w:t>valbonne</w:t>
-            </w:r>
-            <w:proofErr w:type="spellEnd"/>
-            <w:r>
-              <w:rPr>
-                <w:rFonts w:ascii="Bebas Neue" w:eastAsia="Bebas Neue" w:hAnsi="Bebas Neue" w:cs="Bebas Neue"/>
-                <w:color w:val="003947"/>
-                <w:sz w:val="30"/>
-                <w:szCs w:val="30"/>
-              </w:rPr>
-              <w:t xml:space="preserve"> (LIV)</w:t>
+              <w:t xml:space="preserve">  Lycée international de valbonne (LIV)</w:t>
             </w:r>
           </w:p>
         </w:tc>
@@ -1914,25 +1794,7 @@
           <w:sz w:val="20"/>
           <w:szCs w:val="20"/>
         </w:rPr>
-        <w:t xml:space="preserve">Mise en application de </w:t>
-      </w:r>
-      <w:proofErr w:type="spellStart"/>
-      <w:r>
-        <w:rPr>
-          <w:rFonts w:ascii="Roboto" w:eastAsia="Roboto" w:hAnsi="Roboto" w:cs="Roboto"/>
-          <w:sz w:val="20"/>
-          <w:szCs w:val="20"/>
-        </w:rPr>
-        <w:t>pyscroll</w:t>
-      </w:r>
-      <w:proofErr w:type="spellEnd"/>
-      <w:r>
-        <w:rPr>
-          <w:rFonts w:ascii="Roboto" w:eastAsia="Roboto" w:hAnsi="Roboto" w:cs="Roboto"/>
-          <w:sz w:val="20"/>
-          <w:szCs w:val="20"/>
-        </w:rPr>
-        <w:t xml:space="preserve"> </w:t>
+        <w:t xml:space="preserve">Mise en application de pyscroll </w:t>
       </w:r>
       <w:r>
         <w:rPr>
@@ -2193,7 +2055,15 @@
           <w:sz w:val="20"/>
           <w:szCs w:val="20"/>
         </w:rPr>
-        <w:t>55</w:t>
+        <w:t>5</w:t>
+      </w:r>
+      <w:r>
+        <w:rPr>
+          <w:rFonts w:ascii="Roboto" w:eastAsia="Roboto" w:hAnsi="Roboto" w:cs="Roboto"/>
+          <w:sz w:val="20"/>
+          <w:szCs w:val="20"/>
+        </w:rPr>
+        <w:t>8</w:t>
       </w:r>
       <w:r>
         <w:rPr>
@@ -2600,27 +2470,7 @@
           <w:sz w:val="18"/>
           <w:szCs w:val="18"/>
         </w:rPr>
-        <w:t>Pouvez-vous présenter l’état d’avancement du projet au moment du dépôt ? (</w:t>
-      </w:r>
-      <w:proofErr w:type="gramStart"/>
-      <w:r>
-        <w:rPr>
-          <w:rFonts w:ascii="Roboto" w:eastAsia="Roboto" w:hAnsi="Roboto" w:cs="Roboto"/>
-          <w:i/>
-          <w:sz w:val="18"/>
-          <w:szCs w:val="18"/>
-        </w:rPr>
-        <w:t>ce</w:t>
-      </w:r>
-      <w:proofErr w:type="gramEnd"/>
-      <w:r>
-        <w:rPr>
-          <w:rFonts w:ascii="Roboto" w:eastAsia="Roboto" w:hAnsi="Roboto" w:cs="Roboto"/>
-          <w:i/>
-          <w:sz w:val="18"/>
-          <w:szCs w:val="18"/>
-        </w:rPr>
-        <w:t xml:space="preserve"> qui est terminé, en cours de réalisation, reste à faire)</w:t>
+        <w:t>Pouvez-vous présenter l’état d’avancement du projet au moment du dépôt ? (ce qui est terminé, en cours de réalisation, reste à faire)</w:t>
       </w:r>
     </w:p>
     <w:p>

</xml_diff>

<commit_message>
Changed size to 608, added functional save selection menu (with db creation)
</commit_message>
<xml_diff>
--- a/doc/Compte_rendu.docx
+++ b/doc/Compte_rendu.docx
@@ -2105,15 +2105,15 @@
           <w:sz w:val="20"/>
           <w:szCs w:val="20"/>
         </w:rPr>
-        <w:t>Alexis : 3</w:t>
-      </w:r>
-      <w:r>
-        <w:rPr>
-          <w:rFonts w:ascii="Roboto" w:eastAsia="Roboto" w:hAnsi="Roboto" w:cs="Roboto"/>
-          <w:sz w:val="20"/>
-          <w:szCs w:val="20"/>
-        </w:rPr>
-        <w:t>4</w:t>
+        <w:t xml:space="preserve">Alexis : </w:t>
+      </w:r>
+      <w:r>
+        <w:rPr>
+          <w:rFonts w:ascii="Roboto" w:eastAsia="Roboto" w:hAnsi="Roboto" w:cs="Roboto"/>
+          <w:sz w:val="20"/>
+          <w:szCs w:val="20"/>
+        </w:rPr>
+        <w:t>40</w:t>
       </w:r>
       <w:r>
         <w:rPr>

</xml_diff>

<commit_message>
adding the first pokecenter in ville1
</commit_message>
<xml_diff>
--- a/doc/Compte_rendu.docx
+++ b/doc/Compte_rendu.docx
@@ -406,14 +406,25 @@
                 <w:szCs w:val="30"/>
               </w:rPr>
             </w:pPr>
-            <w:r>
-              <w:rPr>
-                <w:rFonts w:ascii="Bebas Neue" w:eastAsia="Bebas Neue" w:hAnsi="Bebas Neue" w:cs="Bebas Neue"/>
-                <w:color w:val="003947"/>
-                <w:sz w:val="30"/>
-                <w:szCs w:val="30"/>
-              </w:rPr>
-              <w:t>nom de votre projet :</w:t>
+            <w:proofErr w:type="gramStart"/>
+            <w:r>
+              <w:rPr>
+                <w:rFonts w:ascii="Bebas Neue" w:eastAsia="Bebas Neue" w:hAnsi="Bebas Neue" w:cs="Bebas Neue"/>
+                <w:color w:val="003947"/>
+                <w:sz w:val="30"/>
+                <w:szCs w:val="30"/>
+              </w:rPr>
+              <w:t>nom</w:t>
+            </w:r>
+            <w:proofErr w:type="gramEnd"/>
+            <w:r>
+              <w:rPr>
+                <w:rFonts w:ascii="Bebas Neue" w:eastAsia="Bebas Neue" w:hAnsi="Bebas Neue" w:cs="Bebas Neue"/>
+                <w:color w:val="003947"/>
+                <w:sz w:val="30"/>
+                <w:szCs w:val="30"/>
+              </w:rPr>
+              <w:t xml:space="preserve"> de votre projet :</w:t>
             </w:r>
           </w:p>
         </w:tc>
@@ -474,6 +485,7 @@
               </w:rPr>
               <w:t xml:space="preserve">The legend of </w:t>
             </w:r>
+            <w:proofErr w:type="spellStart"/>
             <w:r>
               <w:rPr>
                 <w:rFonts w:ascii="Bebas Neue" w:eastAsia="Bebas Neue" w:hAnsi="Bebas Neue" w:cs="Bebas Neue"/>
@@ -482,8 +494,9 @@
                 <w:szCs w:val="30"/>
                 <w:lang w:val="en-US"/>
               </w:rPr>
-              <w:t>pokémon:</w:t>
-            </w:r>
+              <w:t>pokémon</w:t>
+            </w:r>
+            <w:proofErr w:type="spellEnd"/>
             <w:r>
               <w:rPr>
                 <w:rFonts w:ascii="Bebas Neue" w:eastAsia="Bebas Neue" w:hAnsi="Bebas Neue" w:cs="Bebas Neue"/>
@@ -492,7 +505,7 @@
                 <w:szCs w:val="30"/>
                 <w:lang w:val="en-US"/>
               </w:rPr>
-              <w:t xml:space="preserve"> z</w:t>
+              <w:t>:</w:t>
             </w:r>
             <w:r>
               <w:rPr>
@@ -502,7 +515,39 @@
                 <w:szCs w:val="30"/>
                 <w:lang w:val="en-US"/>
               </w:rPr>
-              <w:t>elda’s corruption</w:t>
+              <w:t xml:space="preserve"> </w:t>
+            </w:r>
+            <w:proofErr w:type="spellStart"/>
+            <w:r>
+              <w:rPr>
+                <w:rFonts w:ascii="Bebas Neue" w:eastAsia="Bebas Neue" w:hAnsi="Bebas Neue" w:cs="Bebas Neue"/>
+                <w:color w:val="003947"/>
+                <w:sz w:val="30"/>
+                <w:szCs w:val="30"/>
+                <w:lang w:val="en-US"/>
+              </w:rPr>
+              <w:t>z</w:t>
+            </w:r>
+            <w:r>
+              <w:rPr>
+                <w:rFonts w:ascii="Bebas Neue" w:eastAsia="Bebas Neue" w:hAnsi="Bebas Neue" w:cs="Bebas Neue"/>
+                <w:color w:val="003947"/>
+                <w:sz w:val="30"/>
+                <w:szCs w:val="30"/>
+                <w:lang w:val="en-US"/>
+              </w:rPr>
+              <w:t>elda’s</w:t>
+            </w:r>
+            <w:proofErr w:type="spellEnd"/>
+            <w:r>
+              <w:rPr>
+                <w:rFonts w:ascii="Bebas Neue" w:eastAsia="Bebas Neue" w:hAnsi="Bebas Neue" w:cs="Bebas Neue"/>
+                <w:color w:val="003947"/>
+                <w:sz w:val="30"/>
+                <w:szCs w:val="30"/>
+                <w:lang w:val="en-US"/>
+              </w:rPr>
+              <w:t xml:space="preserve"> corruption</w:t>
             </w:r>
           </w:p>
         </w:tc>
@@ -537,14 +582,25 @@
                 <w:szCs w:val="30"/>
               </w:rPr>
             </w:pPr>
-            <w:r>
-              <w:rPr>
-                <w:rFonts w:ascii="Bebas Neue" w:eastAsia="Bebas Neue" w:hAnsi="Bebas Neue" w:cs="Bebas Neue"/>
-                <w:color w:val="003947"/>
-                <w:sz w:val="30"/>
-                <w:szCs w:val="30"/>
-              </w:rPr>
-              <w:t>membres de l’équipe :</w:t>
+            <w:proofErr w:type="gramStart"/>
+            <w:r>
+              <w:rPr>
+                <w:rFonts w:ascii="Bebas Neue" w:eastAsia="Bebas Neue" w:hAnsi="Bebas Neue" w:cs="Bebas Neue"/>
+                <w:color w:val="003947"/>
+                <w:sz w:val="30"/>
+                <w:szCs w:val="30"/>
+              </w:rPr>
+              <w:t>membres</w:t>
+            </w:r>
+            <w:proofErr w:type="gramEnd"/>
+            <w:r>
+              <w:rPr>
+                <w:rFonts w:ascii="Bebas Neue" w:eastAsia="Bebas Neue" w:hAnsi="Bebas Neue" w:cs="Bebas Neue"/>
+                <w:color w:val="003947"/>
+                <w:sz w:val="30"/>
+                <w:szCs w:val="30"/>
+              </w:rPr>
+              <w:t xml:space="preserve"> de l’équipe :</w:t>
             </w:r>
           </w:p>
         </w:tc>
@@ -637,14 +693,25 @@
                 <w:szCs w:val="30"/>
               </w:rPr>
             </w:pPr>
-            <w:r>
-              <w:rPr>
-                <w:rFonts w:ascii="Bebas Neue" w:eastAsia="Bebas Neue" w:hAnsi="Bebas Neue" w:cs="Bebas Neue"/>
-                <w:color w:val="003947"/>
-                <w:sz w:val="30"/>
-                <w:szCs w:val="30"/>
-              </w:rPr>
-              <w:t xml:space="preserve">membres de l’équipe : </w:t>
+            <w:proofErr w:type="gramStart"/>
+            <w:r>
+              <w:rPr>
+                <w:rFonts w:ascii="Bebas Neue" w:eastAsia="Bebas Neue" w:hAnsi="Bebas Neue" w:cs="Bebas Neue"/>
+                <w:color w:val="003947"/>
+                <w:sz w:val="30"/>
+                <w:szCs w:val="30"/>
+              </w:rPr>
+              <w:t>membres</w:t>
+            </w:r>
+            <w:proofErr w:type="gramEnd"/>
+            <w:r>
+              <w:rPr>
+                <w:rFonts w:ascii="Bebas Neue" w:eastAsia="Bebas Neue" w:hAnsi="Bebas Neue" w:cs="Bebas Neue"/>
+                <w:color w:val="003947"/>
+                <w:sz w:val="30"/>
+                <w:szCs w:val="30"/>
+              </w:rPr>
+              <w:t xml:space="preserve"> de l’équipe : </w:t>
             </w:r>
           </w:p>
         </w:tc>
@@ -720,8 +787,19 @@
                 <w:sz w:val="30"/>
                 <w:szCs w:val="30"/>
               </w:rPr>
-              <w:t xml:space="preserve"> lafenetre</w:t>
-            </w:r>
+              <w:t xml:space="preserve"> </w:t>
+            </w:r>
+            <w:proofErr w:type="spellStart"/>
+            <w:r>
+              <w:rPr>
+                <w:rFonts w:ascii="Bebas Neue" w:eastAsia="Bebas Neue" w:hAnsi="Bebas Neue" w:cs="Bebas Neue"/>
+                <w:color w:val="003947"/>
+                <w:sz w:val="30"/>
+                <w:szCs w:val="30"/>
+              </w:rPr>
+              <w:t>lafenetre</w:t>
+            </w:r>
+            <w:proofErr w:type="spellEnd"/>
           </w:p>
         </w:tc>
       </w:tr>
@@ -755,14 +833,25 @@
                 <w:szCs w:val="30"/>
               </w:rPr>
             </w:pPr>
-            <w:r>
-              <w:rPr>
-                <w:rFonts w:ascii="Bebas Neue" w:eastAsia="Bebas Neue" w:hAnsi="Bebas Neue" w:cs="Bebas Neue"/>
-                <w:color w:val="003947"/>
-                <w:sz w:val="30"/>
-                <w:szCs w:val="30"/>
-              </w:rPr>
-              <w:t xml:space="preserve">membres de l’équipe : </w:t>
+            <w:proofErr w:type="gramStart"/>
+            <w:r>
+              <w:rPr>
+                <w:rFonts w:ascii="Bebas Neue" w:eastAsia="Bebas Neue" w:hAnsi="Bebas Neue" w:cs="Bebas Neue"/>
+                <w:color w:val="003947"/>
+                <w:sz w:val="30"/>
+                <w:szCs w:val="30"/>
+              </w:rPr>
+              <w:t>membres</w:t>
+            </w:r>
+            <w:proofErr w:type="gramEnd"/>
+            <w:r>
+              <w:rPr>
+                <w:rFonts w:ascii="Bebas Neue" w:eastAsia="Bebas Neue" w:hAnsi="Bebas Neue" w:cs="Bebas Neue"/>
+                <w:color w:val="003947"/>
+                <w:sz w:val="30"/>
+                <w:szCs w:val="30"/>
+              </w:rPr>
+              <w:t xml:space="preserve"> de l’équipe : </w:t>
             </w:r>
           </w:p>
         </w:tc>
@@ -802,8 +891,19 @@
                 <w:sz w:val="30"/>
                 <w:szCs w:val="30"/>
               </w:rPr>
-              <w:t>Alexis – mengual</w:t>
-            </w:r>
+              <w:t xml:space="preserve">Alexis – </w:t>
+            </w:r>
+            <w:proofErr w:type="spellStart"/>
+            <w:r>
+              <w:rPr>
+                <w:rFonts w:ascii="Bebas Neue" w:eastAsia="Bebas Neue" w:hAnsi="Bebas Neue" w:cs="Bebas Neue"/>
+                <w:color w:val="003947"/>
+                <w:sz w:val="30"/>
+                <w:szCs w:val="30"/>
+              </w:rPr>
+              <w:t>mengual</w:t>
+            </w:r>
+            <w:proofErr w:type="spellEnd"/>
           </w:p>
         </w:tc>
       </w:tr>
@@ -837,14 +937,25 @@
                 <w:szCs w:val="30"/>
               </w:rPr>
             </w:pPr>
-            <w:r>
-              <w:rPr>
-                <w:rFonts w:ascii="Bebas Neue" w:eastAsia="Bebas Neue" w:hAnsi="Bebas Neue" w:cs="Bebas Neue"/>
-                <w:color w:val="003947"/>
-                <w:sz w:val="30"/>
-                <w:szCs w:val="30"/>
-              </w:rPr>
-              <w:t>membres de l’équipe :</w:t>
+            <w:proofErr w:type="gramStart"/>
+            <w:r>
+              <w:rPr>
+                <w:rFonts w:ascii="Bebas Neue" w:eastAsia="Bebas Neue" w:hAnsi="Bebas Neue" w:cs="Bebas Neue"/>
+                <w:color w:val="003947"/>
+                <w:sz w:val="30"/>
+                <w:szCs w:val="30"/>
+              </w:rPr>
+              <w:t>membres</w:t>
+            </w:r>
+            <w:proofErr w:type="gramEnd"/>
+            <w:r>
+              <w:rPr>
+                <w:rFonts w:ascii="Bebas Neue" w:eastAsia="Bebas Neue" w:hAnsi="Bebas Neue" w:cs="Bebas Neue"/>
+                <w:color w:val="003947"/>
+                <w:sz w:val="30"/>
+                <w:szCs w:val="30"/>
+              </w:rPr>
+              <w:t xml:space="preserve"> de l’équipe :</w:t>
             </w:r>
           </w:p>
         </w:tc>
@@ -919,14 +1030,25 @@
                 <w:szCs w:val="30"/>
               </w:rPr>
             </w:pPr>
-            <w:r>
-              <w:rPr>
-                <w:rFonts w:ascii="Bebas Neue" w:eastAsia="Bebas Neue" w:hAnsi="Bebas Neue" w:cs="Bebas Neue"/>
-                <w:color w:val="003947"/>
-                <w:sz w:val="30"/>
-                <w:szCs w:val="30"/>
-              </w:rPr>
-              <w:t>membres de l’équipe :</w:t>
+            <w:proofErr w:type="gramStart"/>
+            <w:r>
+              <w:rPr>
+                <w:rFonts w:ascii="Bebas Neue" w:eastAsia="Bebas Neue" w:hAnsi="Bebas Neue" w:cs="Bebas Neue"/>
+                <w:color w:val="003947"/>
+                <w:sz w:val="30"/>
+                <w:szCs w:val="30"/>
+              </w:rPr>
+              <w:t>membres</w:t>
+            </w:r>
+            <w:proofErr w:type="gramEnd"/>
+            <w:r>
+              <w:rPr>
+                <w:rFonts w:ascii="Bebas Neue" w:eastAsia="Bebas Neue" w:hAnsi="Bebas Neue" w:cs="Bebas Neue"/>
+                <w:color w:val="003947"/>
+                <w:sz w:val="30"/>
+                <w:szCs w:val="30"/>
+              </w:rPr>
+              <w:t xml:space="preserve"> de l’équipe :</w:t>
             </w:r>
           </w:p>
         </w:tc>
@@ -966,8 +1088,19 @@
                 <w:sz w:val="30"/>
                 <w:szCs w:val="30"/>
               </w:rPr>
-              <w:t>Prénom - NoM</w:t>
-            </w:r>
+              <w:t xml:space="preserve">Prénom - </w:t>
+            </w:r>
+            <w:proofErr w:type="spellStart"/>
+            <w:r>
+              <w:rPr>
+                <w:rFonts w:ascii="Bebas Neue" w:eastAsia="Bebas Neue" w:hAnsi="Bebas Neue" w:cs="Bebas Neue"/>
+                <w:color w:val="003947"/>
+                <w:sz w:val="30"/>
+                <w:szCs w:val="30"/>
+              </w:rPr>
+              <w:t>NoM</w:t>
+            </w:r>
+            <w:proofErr w:type="spellEnd"/>
           </w:p>
         </w:tc>
       </w:tr>
@@ -1002,14 +1135,25 @@
                 <w:szCs w:val="30"/>
               </w:rPr>
             </w:pPr>
-            <w:r>
-              <w:rPr>
-                <w:rFonts w:ascii="Bebas Neue" w:eastAsia="Bebas Neue" w:hAnsi="Bebas Neue" w:cs="Bebas Neue"/>
-                <w:color w:val="003947"/>
-                <w:sz w:val="30"/>
-                <w:szCs w:val="30"/>
-              </w:rPr>
-              <w:t>NIveau d’étude :</w:t>
+            <w:proofErr w:type="spellStart"/>
+            <w:r>
+              <w:rPr>
+                <w:rFonts w:ascii="Bebas Neue" w:eastAsia="Bebas Neue" w:hAnsi="Bebas Neue" w:cs="Bebas Neue"/>
+                <w:color w:val="003947"/>
+                <w:sz w:val="30"/>
+                <w:szCs w:val="30"/>
+              </w:rPr>
+              <w:t>NIveau</w:t>
+            </w:r>
+            <w:proofErr w:type="spellEnd"/>
+            <w:r>
+              <w:rPr>
+                <w:rFonts w:ascii="Bebas Neue" w:eastAsia="Bebas Neue" w:hAnsi="Bebas Neue" w:cs="Bebas Neue"/>
+                <w:color w:val="003947"/>
+                <w:sz w:val="30"/>
+                <w:szCs w:val="30"/>
+              </w:rPr>
+              <w:t xml:space="preserve"> d’étude :</w:t>
             </w:r>
           </w:p>
         </w:tc>
@@ -1043,6 +1187,7 @@
                 <w:szCs w:val="30"/>
               </w:rPr>
             </w:pPr>
+            <w:proofErr w:type="gramStart"/>
             <w:r>
               <w:rPr>
                 <w:rFonts w:ascii="Bebas Neue" w:eastAsia="Bebas Neue" w:hAnsi="Bebas Neue" w:cs="Bebas Neue"/>
@@ -1052,6 +1197,7 @@
               </w:rPr>
               <w:t>terminale</w:t>
             </w:r>
+            <w:proofErr w:type="gramEnd"/>
           </w:p>
         </w:tc>
       </w:tr>
@@ -1086,14 +1232,25 @@
                 <w:szCs w:val="30"/>
               </w:rPr>
             </w:pPr>
-            <w:r>
-              <w:rPr>
-                <w:rFonts w:ascii="Bebas Neue" w:eastAsia="Bebas Neue" w:hAnsi="Bebas Neue" w:cs="Bebas Neue"/>
-                <w:color w:val="003947"/>
-                <w:sz w:val="30"/>
-                <w:szCs w:val="30"/>
-              </w:rPr>
-              <w:t xml:space="preserve">établissement scolaire : </w:t>
+            <w:proofErr w:type="gramStart"/>
+            <w:r>
+              <w:rPr>
+                <w:rFonts w:ascii="Bebas Neue" w:eastAsia="Bebas Neue" w:hAnsi="Bebas Neue" w:cs="Bebas Neue"/>
+                <w:color w:val="003947"/>
+                <w:sz w:val="30"/>
+                <w:szCs w:val="30"/>
+              </w:rPr>
+              <w:t>établissement</w:t>
+            </w:r>
+            <w:proofErr w:type="gramEnd"/>
+            <w:r>
+              <w:rPr>
+                <w:rFonts w:ascii="Bebas Neue" w:eastAsia="Bebas Neue" w:hAnsi="Bebas Neue" w:cs="Bebas Neue"/>
+                <w:color w:val="003947"/>
+                <w:sz w:val="30"/>
+                <w:szCs w:val="30"/>
+              </w:rPr>
+              <w:t xml:space="preserve"> scolaire : </w:t>
             </w:r>
           </w:p>
         </w:tc>
@@ -1140,7 +1297,27 @@
                 <w:sz w:val="30"/>
                 <w:szCs w:val="30"/>
               </w:rPr>
-              <w:t xml:space="preserve">  Lycée international de valbonne (LIV)</w:t>
+              <w:t xml:space="preserve">  Lycée international de </w:t>
+            </w:r>
+            <w:proofErr w:type="spellStart"/>
+            <w:r>
+              <w:rPr>
+                <w:rFonts w:ascii="Bebas Neue" w:eastAsia="Bebas Neue" w:hAnsi="Bebas Neue" w:cs="Bebas Neue"/>
+                <w:color w:val="003947"/>
+                <w:sz w:val="30"/>
+                <w:szCs w:val="30"/>
+              </w:rPr>
+              <w:t>valbonne</w:t>
+            </w:r>
+            <w:proofErr w:type="spellEnd"/>
+            <w:r>
+              <w:rPr>
+                <w:rFonts w:ascii="Bebas Neue" w:eastAsia="Bebas Neue" w:hAnsi="Bebas Neue" w:cs="Bebas Neue"/>
+                <w:color w:val="003947"/>
+                <w:sz w:val="30"/>
+                <w:szCs w:val="30"/>
+              </w:rPr>
+              <w:t xml:space="preserve"> (LIV)</w:t>
             </w:r>
           </w:p>
         </w:tc>
@@ -1176,14 +1353,25 @@
                 <w:szCs w:val="30"/>
               </w:rPr>
             </w:pPr>
-            <w:r>
-              <w:rPr>
-                <w:rFonts w:ascii="Bebas Neue" w:eastAsia="Bebas Neue" w:hAnsi="Bebas Neue" w:cs="Bebas Neue"/>
-                <w:color w:val="003947"/>
-                <w:sz w:val="30"/>
-                <w:szCs w:val="30"/>
-              </w:rPr>
-              <w:t xml:space="preserve">enseignante/enseignant de NSI : </w:t>
+            <w:proofErr w:type="gramStart"/>
+            <w:r>
+              <w:rPr>
+                <w:rFonts w:ascii="Bebas Neue" w:eastAsia="Bebas Neue" w:hAnsi="Bebas Neue" w:cs="Bebas Neue"/>
+                <w:color w:val="003947"/>
+                <w:sz w:val="30"/>
+                <w:szCs w:val="30"/>
+              </w:rPr>
+              <w:t>enseignante</w:t>
+            </w:r>
+            <w:proofErr w:type="gramEnd"/>
+            <w:r>
+              <w:rPr>
+                <w:rFonts w:ascii="Bebas Neue" w:eastAsia="Bebas Neue" w:hAnsi="Bebas Neue" w:cs="Bebas Neue"/>
+                <w:color w:val="003947"/>
+                <w:sz w:val="30"/>
+                <w:szCs w:val="30"/>
+              </w:rPr>
+              <w:t xml:space="preserve">/enseignant de NSI : </w:t>
             </w:r>
           </w:p>
         </w:tc>
@@ -1794,7 +1982,25 @@
           <w:sz w:val="20"/>
           <w:szCs w:val="20"/>
         </w:rPr>
-        <w:t xml:space="preserve">Mise en application de pyscroll </w:t>
+        <w:t xml:space="preserve">Mise en application de </w:t>
+      </w:r>
+      <w:proofErr w:type="spellStart"/>
+      <w:r>
+        <w:rPr>
+          <w:rFonts w:ascii="Roboto" w:eastAsia="Roboto" w:hAnsi="Roboto" w:cs="Roboto"/>
+          <w:sz w:val="20"/>
+          <w:szCs w:val="20"/>
+        </w:rPr>
+        <w:t>pyscroll</w:t>
+      </w:r>
+      <w:proofErr w:type="spellEnd"/>
+      <w:r>
+        <w:rPr>
+          <w:rFonts w:ascii="Roboto" w:eastAsia="Roboto" w:hAnsi="Roboto" w:cs="Roboto"/>
+          <w:sz w:val="20"/>
+          <w:szCs w:val="20"/>
+        </w:rPr>
+        <w:t xml:space="preserve"> </w:t>
       </w:r>
       <w:r>
         <w:rPr>
@@ -2055,15 +2261,7 @@
           <w:sz w:val="20"/>
           <w:szCs w:val="20"/>
         </w:rPr>
-        <w:t>5</w:t>
-      </w:r>
-      <w:r>
-        <w:rPr>
-          <w:rFonts w:ascii="Roboto" w:eastAsia="Roboto" w:hAnsi="Roboto" w:cs="Roboto"/>
-          <w:sz w:val="20"/>
-          <w:szCs w:val="20"/>
-        </w:rPr>
-        <w:t>8</w:t>
+        <w:t>60</w:t>
       </w:r>
       <w:r>
         <w:rPr>
@@ -2470,7 +2668,27 @@
           <w:sz w:val="18"/>
           <w:szCs w:val="18"/>
         </w:rPr>
-        <w:t>Pouvez-vous présenter l’état d’avancement du projet au moment du dépôt ? (ce qui est terminé, en cours de réalisation, reste à faire)</w:t>
+        <w:t>Pouvez-vous présenter l’état d’avancement du projet au moment du dépôt ? (</w:t>
+      </w:r>
+      <w:proofErr w:type="gramStart"/>
+      <w:r>
+        <w:rPr>
+          <w:rFonts w:ascii="Roboto" w:eastAsia="Roboto" w:hAnsi="Roboto" w:cs="Roboto"/>
+          <w:i/>
+          <w:sz w:val="18"/>
+          <w:szCs w:val="18"/>
+        </w:rPr>
+        <w:t>ce</w:t>
+      </w:r>
+      <w:proofErr w:type="gramEnd"/>
+      <w:r>
+        <w:rPr>
+          <w:rFonts w:ascii="Roboto" w:eastAsia="Roboto" w:hAnsi="Roboto" w:cs="Roboto"/>
+          <w:i/>
+          <w:sz w:val="18"/>
+          <w:szCs w:val="18"/>
+        </w:rPr>
+        <w:t xml:space="preserve"> qui est terminé, en cours de réalisation, reste à faire)</w:t>
       </w:r>
     </w:p>
     <w:p>

</xml_diff>

<commit_message>
Permet d'afficher les pnjs seulement sur les cartes désirées
</commit_message>
<xml_diff>
--- a/doc/Compte_rendu.docx
+++ b/doc/Compte_rendu.docx
@@ -406,7 +406,6 @@
                 <w:szCs w:val="30"/>
               </w:rPr>
             </w:pPr>
-            <w:proofErr w:type="gramStart"/>
             <w:r>
               <w:rPr>
                 <w:rFonts w:ascii="Bebas Neue" w:eastAsia="Bebas Neue" w:hAnsi="Bebas Neue" w:cs="Bebas Neue"/>
@@ -414,17 +413,7 @@
                 <w:sz w:val="30"/>
                 <w:szCs w:val="30"/>
               </w:rPr>
-              <w:t>nom</w:t>
-            </w:r>
-            <w:proofErr w:type="gramEnd"/>
-            <w:r>
-              <w:rPr>
-                <w:rFonts w:ascii="Bebas Neue" w:eastAsia="Bebas Neue" w:hAnsi="Bebas Neue" w:cs="Bebas Neue"/>
-                <w:color w:val="003947"/>
-                <w:sz w:val="30"/>
-                <w:szCs w:val="30"/>
-              </w:rPr>
-              <w:t xml:space="preserve"> de votre projet :</w:t>
+              <w:t>nom de votre projet :</w:t>
             </w:r>
           </w:p>
         </w:tc>
@@ -485,7 +474,6 @@
               </w:rPr>
               <w:t xml:space="preserve">The legend of </w:t>
             </w:r>
-            <w:proofErr w:type="spellStart"/>
             <w:r>
               <w:rPr>
                 <w:rFonts w:ascii="Bebas Neue" w:eastAsia="Bebas Neue" w:hAnsi="Bebas Neue" w:cs="Bebas Neue"/>
@@ -494,18 +482,7 @@
                 <w:szCs w:val="30"/>
                 <w:lang w:val="en-US"/>
               </w:rPr>
-              <w:t>pokémon</w:t>
-            </w:r>
-            <w:proofErr w:type="spellEnd"/>
-            <w:r>
-              <w:rPr>
-                <w:rFonts w:ascii="Bebas Neue" w:eastAsia="Bebas Neue" w:hAnsi="Bebas Neue" w:cs="Bebas Neue"/>
-                <w:color w:val="003947"/>
-                <w:sz w:val="30"/>
-                <w:szCs w:val="30"/>
-                <w:lang w:val="en-US"/>
-              </w:rPr>
-              <w:t>:</w:t>
+              <w:t>pokémon:</w:t>
             </w:r>
             <w:r>
               <w:rPr>
@@ -515,18 +492,7 @@
                 <w:szCs w:val="30"/>
                 <w:lang w:val="en-US"/>
               </w:rPr>
-              <w:t xml:space="preserve"> </w:t>
-            </w:r>
-            <w:proofErr w:type="spellStart"/>
-            <w:r>
-              <w:rPr>
-                <w:rFonts w:ascii="Bebas Neue" w:eastAsia="Bebas Neue" w:hAnsi="Bebas Neue" w:cs="Bebas Neue"/>
-                <w:color w:val="003947"/>
-                <w:sz w:val="30"/>
-                <w:szCs w:val="30"/>
-                <w:lang w:val="en-US"/>
-              </w:rPr>
-              <w:t>z</w:t>
+              <w:t xml:space="preserve"> z</w:t>
             </w:r>
             <w:r>
               <w:rPr>
@@ -536,18 +502,7 @@
                 <w:szCs w:val="30"/>
                 <w:lang w:val="en-US"/>
               </w:rPr>
-              <w:t>elda’s</w:t>
-            </w:r>
-            <w:proofErr w:type="spellEnd"/>
-            <w:r>
-              <w:rPr>
-                <w:rFonts w:ascii="Bebas Neue" w:eastAsia="Bebas Neue" w:hAnsi="Bebas Neue" w:cs="Bebas Neue"/>
-                <w:color w:val="003947"/>
-                <w:sz w:val="30"/>
-                <w:szCs w:val="30"/>
-                <w:lang w:val="en-US"/>
-              </w:rPr>
-              <w:t xml:space="preserve"> corruption</w:t>
+              <w:t>elda’s corruption</w:t>
             </w:r>
           </w:p>
         </w:tc>
@@ -582,7 +537,6 @@
                 <w:szCs w:val="30"/>
               </w:rPr>
             </w:pPr>
-            <w:proofErr w:type="gramStart"/>
             <w:r>
               <w:rPr>
                 <w:rFonts w:ascii="Bebas Neue" w:eastAsia="Bebas Neue" w:hAnsi="Bebas Neue" w:cs="Bebas Neue"/>
@@ -590,17 +544,7 @@
                 <w:sz w:val="30"/>
                 <w:szCs w:val="30"/>
               </w:rPr>
-              <w:t>membres</w:t>
-            </w:r>
-            <w:proofErr w:type="gramEnd"/>
-            <w:r>
-              <w:rPr>
-                <w:rFonts w:ascii="Bebas Neue" w:eastAsia="Bebas Neue" w:hAnsi="Bebas Neue" w:cs="Bebas Neue"/>
-                <w:color w:val="003947"/>
-                <w:sz w:val="30"/>
-                <w:szCs w:val="30"/>
-              </w:rPr>
-              <w:t xml:space="preserve"> de l’équipe :</w:t>
+              <w:t>membres de l’équipe :</w:t>
             </w:r>
           </w:p>
         </w:tc>
@@ -693,7 +637,6 @@
                 <w:szCs w:val="30"/>
               </w:rPr>
             </w:pPr>
-            <w:proofErr w:type="gramStart"/>
             <w:r>
               <w:rPr>
                 <w:rFonts w:ascii="Bebas Neue" w:eastAsia="Bebas Neue" w:hAnsi="Bebas Neue" w:cs="Bebas Neue"/>
@@ -701,17 +644,7 @@
                 <w:sz w:val="30"/>
                 <w:szCs w:val="30"/>
               </w:rPr>
-              <w:t>membres</w:t>
-            </w:r>
-            <w:proofErr w:type="gramEnd"/>
-            <w:r>
-              <w:rPr>
-                <w:rFonts w:ascii="Bebas Neue" w:eastAsia="Bebas Neue" w:hAnsi="Bebas Neue" w:cs="Bebas Neue"/>
-                <w:color w:val="003947"/>
-                <w:sz w:val="30"/>
-                <w:szCs w:val="30"/>
-              </w:rPr>
-              <w:t xml:space="preserve"> de l’équipe : </w:t>
+              <w:t xml:space="preserve">membres de l’équipe : </w:t>
             </w:r>
           </w:p>
         </w:tc>
@@ -787,19 +720,8 @@
                 <w:sz w:val="30"/>
                 <w:szCs w:val="30"/>
               </w:rPr>
-              <w:t xml:space="preserve"> </w:t>
+              <w:t xml:space="preserve"> lafenetre</w:t>
             </w:r>
-            <w:proofErr w:type="spellStart"/>
-            <w:r>
-              <w:rPr>
-                <w:rFonts w:ascii="Bebas Neue" w:eastAsia="Bebas Neue" w:hAnsi="Bebas Neue" w:cs="Bebas Neue"/>
-                <w:color w:val="003947"/>
-                <w:sz w:val="30"/>
-                <w:szCs w:val="30"/>
-              </w:rPr>
-              <w:t>lafenetre</w:t>
-            </w:r>
-            <w:proofErr w:type="spellEnd"/>
           </w:p>
         </w:tc>
       </w:tr>
@@ -833,7 +755,6 @@
                 <w:szCs w:val="30"/>
               </w:rPr>
             </w:pPr>
-            <w:proofErr w:type="gramStart"/>
             <w:r>
               <w:rPr>
                 <w:rFonts w:ascii="Bebas Neue" w:eastAsia="Bebas Neue" w:hAnsi="Bebas Neue" w:cs="Bebas Neue"/>
@@ -841,17 +762,7 @@
                 <w:sz w:val="30"/>
                 <w:szCs w:val="30"/>
               </w:rPr>
-              <w:t>membres</w:t>
-            </w:r>
-            <w:proofErr w:type="gramEnd"/>
-            <w:r>
-              <w:rPr>
-                <w:rFonts w:ascii="Bebas Neue" w:eastAsia="Bebas Neue" w:hAnsi="Bebas Neue" w:cs="Bebas Neue"/>
-                <w:color w:val="003947"/>
-                <w:sz w:val="30"/>
-                <w:szCs w:val="30"/>
-              </w:rPr>
-              <w:t xml:space="preserve"> de l’équipe : </w:t>
+              <w:t xml:space="preserve">membres de l’équipe : </w:t>
             </w:r>
           </w:p>
         </w:tc>
@@ -891,19 +802,8 @@
                 <w:sz w:val="30"/>
                 <w:szCs w:val="30"/>
               </w:rPr>
-              <w:t xml:space="preserve">Alexis – </w:t>
+              <w:t>Alexis – mengual</w:t>
             </w:r>
-            <w:proofErr w:type="spellStart"/>
-            <w:r>
-              <w:rPr>
-                <w:rFonts w:ascii="Bebas Neue" w:eastAsia="Bebas Neue" w:hAnsi="Bebas Neue" w:cs="Bebas Neue"/>
-                <w:color w:val="003947"/>
-                <w:sz w:val="30"/>
-                <w:szCs w:val="30"/>
-              </w:rPr>
-              <w:t>mengual</w:t>
-            </w:r>
-            <w:proofErr w:type="spellEnd"/>
           </w:p>
         </w:tc>
       </w:tr>
@@ -937,7 +837,6 @@
                 <w:szCs w:val="30"/>
               </w:rPr>
             </w:pPr>
-            <w:proofErr w:type="gramStart"/>
             <w:r>
               <w:rPr>
                 <w:rFonts w:ascii="Bebas Neue" w:eastAsia="Bebas Neue" w:hAnsi="Bebas Neue" w:cs="Bebas Neue"/>
@@ -945,17 +844,7 @@
                 <w:sz w:val="30"/>
                 <w:szCs w:val="30"/>
               </w:rPr>
-              <w:t>membres</w:t>
-            </w:r>
-            <w:proofErr w:type="gramEnd"/>
-            <w:r>
-              <w:rPr>
-                <w:rFonts w:ascii="Bebas Neue" w:eastAsia="Bebas Neue" w:hAnsi="Bebas Neue" w:cs="Bebas Neue"/>
-                <w:color w:val="003947"/>
-                <w:sz w:val="30"/>
-                <w:szCs w:val="30"/>
-              </w:rPr>
-              <w:t xml:space="preserve"> de l’équipe :</w:t>
+              <w:t>membres de l’équipe :</w:t>
             </w:r>
           </w:p>
         </w:tc>
@@ -1030,7 +919,6 @@
                 <w:szCs w:val="30"/>
               </w:rPr>
             </w:pPr>
-            <w:proofErr w:type="gramStart"/>
             <w:r>
               <w:rPr>
                 <w:rFonts w:ascii="Bebas Neue" w:eastAsia="Bebas Neue" w:hAnsi="Bebas Neue" w:cs="Bebas Neue"/>
@@ -1038,17 +926,7 @@
                 <w:sz w:val="30"/>
                 <w:szCs w:val="30"/>
               </w:rPr>
-              <w:t>membres</w:t>
-            </w:r>
-            <w:proofErr w:type="gramEnd"/>
-            <w:r>
-              <w:rPr>
-                <w:rFonts w:ascii="Bebas Neue" w:eastAsia="Bebas Neue" w:hAnsi="Bebas Neue" w:cs="Bebas Neue"/>
-                <w:color w:val="003947"/>
-                <w:sz w:val="30"/>
-                <w:szCs w:val="30"/>
-              </w:rPr>
-              <w:t xml:space="preserve"> de l’équipe :</w:t>
+              <w:t>membres de l’équipe :</w:t>
             </w:r>
           </w:p>
         </w:tc>
@@ -1088,19 +966,8 @@
                 <w:sz w:val="30"/>
                 <w:szCs w:val="30"/>
               </w:rPr>
-              <w:t xml:space="preserve">Prénom - </w:t>
+              <w:t>Prénom - NoM</w:t>
             </w:r>
-            <w:proofErr w:type="spellStart"/>
-            <w:r>
-              <w:rPr>
-                <w:rFonts w:ascii="Bebas Neue" w:eastAsia="Bebas Neue" w:hAnsi="Bebas Neue" w:cs="Bebas Neue"/>
-                <w:color w:val="003947"/>
-                <w:sz w:val="30"/>
-                <w:szCs w:val="30"/>
-              </w:rPr>
-              <w:t>NoM</w:t>
-            </w:r>
-            <w:proofErr w:type="spellEnd"/>
           </w:p>
         </w:tc>
       </w:tr>
@@ -1135,7 +1002,6 @@
                 <w:szCs w:val="30"/>
               </w:rPr>
             </w:pPr>
-            <w:proofErr w:type="spellStart"/>
             <w:r>
               <w:rPr>
                 <w:rFonts w:ascii="Bebas Neue" w:eastAsia="Bebas Neue" w:hAnsi="Bebas Neue" w:cs="Bebas Neue"/>
@@ -1143,17 +1009,7 @@
                 <w:sz w:val="30"/>
                 <w:szCs w:val="30"/>
               </w:rPr>
-              <w:t>NIveau</w:t>
-            </w:r>
-            <w:proofErr w:type="spellEnd"/>
-            <w:r>
-              <w:rPr>
-                <w:rFonts w:ascii="Bebas Neue" w:eastAsia="Bebas Neue" w:hAnsi="Bebas Neue" w:cs="Bebas Neue"/>
-                <w:color w:val="003947"/>
-                <w:sz w:val="30"/>
-                <w:szCs w:val="30"/>
-              </w:rPr>
-              <w:t xml:space="preserve"> d’étude :</w:t>
+              <w:t>NIveau d’étude :</w:t>
             </w:r>
           </w:p>
         </w:tc>
@@ -1187,7 +1043,6 @@
                 <w:szCs w:val="30"/>
               </w:rPr>
             </w:pPr>
-            <w:proofErr w:type="gramStart"/>
             <w:r>
               <w:rPr>
                 <w:rFonts w:ascii="Bebas Neue" w:eastAsia="Bebas Neue" w:hAnsi="Bebas Neue" w:cs="Bebas Neue"/>
@@ -1197,7 +1052,6 @@
               </w:rPr>
               <w:t>terminale</w:t>
             </w:r>
-            <w:proofErr w:type="gramEnd"/>
           </w:p>
         </w:tc>
       </w:tr>
@@ -1232,7 +1086,6 @@
                 <w:szCs w:val="30"/>
               </w:rPr>
             </w:pPr>
-            <w:proofErr w:type="gramStart"/>
             <w:r>
               <w:rPr>
                 <w:rFonts w:ascii="Bebas Neue" w:eastAsia="Bebas Neue" w:hAnsi="Bebas Neue" w:cs="Bebas Neue"/>
@@ -1240,17 +1093,7 @@
                 <w:sz w:val="30"/>
                 <w:szCs w:val="30"/>
               </w:rPr>
-              <w:t>établissement</w:t>
-            </w:r>
-            <w:proofErr w:type="gramEnd"/>
-            <w:r>
-              <w:rPr>
-                <w:rFonts w:ascii="Bebas Neue" w:eastAsia="Bebas Neue" w:hAnsi="Bebas Neue" w:cs="Bebas Neue"/>
-                <w:color w:val="003947"/>
-                <w:sz w:val="30"/>
-                <w:szCs w:val="30"/>
-              </w:rPr>
-              <w:t xml:space="preserve"> scolaire : </w:t>
+              <w:t xml:space="preserve">établissement scolaire : </w:t>
             </w:r>
           </w:p>
         </w:tc>
@@ -1297,27 +1140,7 @@
                 <w:sz w:val="30"/>
                 <w:szCs w:val="30"/>
               </w:rPr>
-              <w:t xml:space="preserve">  Lycée international de </w:t>
-            </w:r>
-            <w:proofErr w:type="spellStart"/>
-            <w:r>
-              <w:rPr>
-                <w:rFonts w:ascii="Bebas Neue" w:eastAsia="Bebas Neue" w:hAnsi="Bebas Neue" w:cs="Bebas Neue"/>
-                <w:color w:val="003947"/>
-                <w:sz w:val="30"/>
-                <w:szCs w:val="30"/>
-              </w:rPr>
-              <w:t>valbonne</w:t>
-            </w:r>
-            <w:proofErr w:type="spellEnd"/>
-            <w:r>
-              <w:rPr>
-                <w:rFonts w:ascii="Bebas Neue" w:eastAsia="Bebas Neue" w:hAnsi="Bebas Neue" w:cs="Bebas Neue"/>
-                <w:color w:val="003947"/>
-                <w:sz w:val="30"/>
-                <w:szCs w:val="30"/>
-              </w:rPr>
-              <w:t xml:space="preserve"> (LIV)</w:t>
+              <w:t xml:space="preserve">  Lycée international de valbonne (LIV)</w:t>
             </w:r>
           </w:p>
         </w:tc>
@@ -1353,7 +1176,6 @@
                 <w:szCs w:val="30"/>
               </w:rPr>
             </w:pPr>
-            <w:proofErr w:type="gramStart"/>
             <w:r>
               <w:rPr>
                 <w:rFonts w:ascii="Bebas Neue" w:eastAsia="Bebas Neue" w:hAnsi="Bebas Neue" w:cs="Bebas Neue"/>
@@ -1361,17 +1183,7 @@
                 <w:sz w:val="30"/>
                 <w:szCs w:val="30"/>
               </w:rPr>
-              <w:t>enseignante</w:t>
-            </w:r>
-            <w:proofErr w:type="gramEnd"/>
-            <w:r>
-              <w:rPr>
-                <w:rFonts w:ascii="Bebas Neue" w:eastAsia="Bebas Neue" w:hAnsi="Bebas Neue" w:cs="Bebas Neue"/>
-                <w:color w:val="003947"/>
-                <w:sz w:val="30"/>
-                <w:szCs w:val="30"/>
-              </w:rPr>
-              <w:t xml:space="preserve">/enseignant de NSI : </w:t>
+              <w:t xml:space="preserve">enseignante/enseignant de NSI : </w:t>
             </w:r>
           </w:p>
         </w:tc>
@@ -1982,25 +1794,7 @@
           <w:sz w:val="20"/>
           <w:szCs w:val="20"/>
         </w:rPr>
-        <w:t xml:space="preserve">Mise en application de </w:t>
-      </w:r>
-      <w:proofErr w:type="spellStart"/>
-      <w:r>
-        <w:rPr>
-          <w:rFonts w:ascii="Roboto" w:eastAsia="Roboto" w:hAnsi="Roboto" w:cs="Roboto"/>
-          <w:sz w:val="20"/>
-          <w:szCs w:val="20"/>
-        </w:rPr>
-        <w:t>pyscroll</w:t>
-      </w:r>
-      <w:proofErr w:type="spellEnd"/>
-      <w:r>
-        <w:rPr>
-          <w:rFonts w:ascii="Roboto" w:eastAsia="Roboto" w:hAnsi="Roboto" w:cs="Roboto"/>
-          <w:sz w:val="20"/>
-          <w:szCs w:val="20"/>
-        </w:rPr>
-        <w:t xml:space="preserve"> </w:t>
+        <w:t xml:space="preserve">Mise en application de pyscroll </w:t>
       </w:r>
       <w:r>
         <w:rPr>
@@ -2009,32 +1803,6 @@
           <w:szCs w:val="20"/>
         </w:rPr>
         <w:t>pour les mouvements de la carte</w:t>
-      </w:r>
-    </w:p>
-    <w:p>
-      <w:pPr>
-        <w:rPr>
-          <w:rFonts w:ascii="Roboto" w:eastAsia="Roboto" w:hAnsi="Roboto" w:cs="Roboto"/>
-          <w:sz w:val="20"/>
-          <w:szCs w:val="20"/>
-        </w:rPr>
-      </w:pPr>
-    </w:p>
-    <w:p>
-      <w:pPr>
-        <w:rPr>
-          <w:rFonts w:ascii="Roboto" w:eastAsia="Roboto" w:hAnsi="Roboto" w:cs="Roboto"/>
-          <w:sz w:val="20"/>
-          <w:szCs w:val="20"/>
-        </w:rPr>
-      </w:pPr>
-      <w:r>
-        <w:rPr>
-          <w:rFonts w:ascii="Roboto" w:eastAsia="Roboto" w:hAnsi="Roboto" w:cs="Roboto"/>
-          <w:sz w:val="20"/>
-          <w:szCs w:val="20"/>
-        </w:rPr>
-        <w:t>Alexis :</w:t>
       </w:r>
     </w:p>
     <w:p>
@@ -2056,7 +1824,33 @@
           <w:sz w:val="20"/>
           <w:szCs w:val="20"/>
         </w:rPr>
-        <w:t>Création du joueur</w:t>
+        <w:t>Création de la base de données</w:t>
+      </w:r>
+    </w:p>
+    <w:p>
+      <w:pPr>
+        <w:rPr>
+          <w:rFonts w:ascii="Roboto" w:eastAsia="Roboto" w:hAnsi="Roboto" w:cs="Roboto"/>
+          <w:sz w:val="20"/>
+          <w:szCs w:val="20"/>
+        </w:rPr>
+      </w:pPr>
+    </w:p>
+    <w:p>
+      <w:pPr>
+        <w:rPr>
+          <w:rFonts w:ascii="Roboto" w:eastAsia="Roboto" w:hAnsi="Roboto" w:cs="Roboto"/>
+          <w:sz w:val="20"/>
+          <w:szCs w:val="20"/>
+        </w:rPr>
+      </w:pPr>
+      <w:r>
+        <w:rPr>
+          <w:rFonts w:ascii="Roboto" w:eastAsia="Roboto" w:hAnsi="Roboto" w:cs="Roboto"/>
+          <w:sz w:val="20"/>
+          <w:szCs w:val="20"/>
+        </w:rPr>
+        <w:t>Alexis :</w:t>
       </w:r>
     </w:p>
     <w:p>
@@ -2078,7 +1872,7 @@
           <w:sz w:val="20"/>
           <w:szCs w:val="20"/>
         </w:rPr>
-        <w:t>Mise en place des déplacements</w:t>
+        <w:t>Création du joueur</w:t>
       </w:r>
     </w:p>
     <w:p>
@@ -2100,7 +1894,7 @@
           <w:sz w:val="20"/>
           <w:szCs w:val="20"/>
         </w:rPr>
-        <w:t>Traitement des Sprite Sheets et création des animations</w:t>
+        <w:t>Mise en place des déplacements</w:t>
       </w:r>
     </w:p>
     <w:p>
@@ -2122,7 +1916,7 @@
           <w:sz w:val="20"/>
           <w:szCs w:val="20"/>
         </w:rPr>
-        <w:t>Création des classes pour les PNJ</w:t>
+        <w:t>Traitement des Sprite Sheets et création des animations</w:t>
       </w:r>
     </w:p>
     <w:p>
@@ -2144,11 +1938,85 @@
           <w:sz w:val="20"/>
           <w:szCs w:val="20"/>
         </w:rPr>
+        <w:t>Création des classes pour les PNJ</w:t>
+      </w:r>
+    </w:p>
+    <w:p>
+      <w:pPr>
+        <w:pStyle w:val="ListParagraph"/>
+        <w:numPr>
+          <w:ilvl w:val="0"/>
+          <w:numId w:val="1"/>
+        </w:numPr>
+        <w:rPr>
+          <w:rFonts w:ascii="Roboto" w:eastAsia="Roboto" w:hAnsi="Roboto" w:cs="Roboto"/>
+          <w:sz w:val="20"/>
+          <w:szCs w:val="20"/>
+        </w:rPr>
+      </w:pPr>
+      <w:r>
+        <w:rPr>
+          <w:rFonts w:ascii="Roboto" w:eastAsia="Roboto" w:hAnsi="Roboto" w:cs="Roboto"/>
+          <w:sz w:val="20"/>
+          <w:szCs w:val="20"/>
+        </w:rPr>
         <w:t>Création du logo</w:t>
       </w:r>
     </w:p>
     <w:p>
       <w:pPr>
+        <w:pStyle w:val="ListParagraph"/>
+        <w:numPr>
+          <w:ilvl w:val="0"/>
+          <w:numId w:val="1"/>
+        </w:numPr>
+        <w:rPr>
+          <w:rFonts w:ascii="Roboto" w:eastAsia="Roboto" w:hAnsi="Roboto" w:cs="Roboto"/>
+          <w:sz w:val="20"/>
+          <w:szCs w:val="20"/>
+        </w:rPr>
+      </w:pPr>
+      <w:r>
+        <w:rPr>
+          <w:rFonts w:ascii="Roboto" w:eastAsia="Roboto" w:hAnsi="Roboto" w:cs="Roboto"/>
+          <w:sz w:val="20"/>
+          <w:szCs w:val="20"/>
+        </w:rPr>
+        <w:t>Création du menu de sélect</w:t>
+      </w:r>
+      <w:r>
+        <w:rPr>
+          <w:rFonts w:ascii="Roboto" w:eastAsia="Roboto" w:hAnsi="Roboto" w:cs="Roboto"/>
+          <w:sz w:val="20"/>
+          <w:szCs w:val="20"/>
+        </w:rPr>
+        <w:t>ion des sauvegardes</w:t>
+      </w:r>
+    </w:p>
+    <w:p>
+      <w:pPr>
+        <w:pStyle w:val="ListParagraph"/>
+        <w:numPr>
+          <w:ilvl w:val="0"/>
+          <w:numId w:val="1"/>
+        </w:numPr>
+        <w:rPr>
+          <w:rFonts w:ascii="Roboto" w:eastAsia="Roboto" w:hAnsi="Roboto" w:cs="Roboto"/>
+          <w:sz w:val="20"/>
+          <w:szCs w:val="20"/>
+        </w:rPr>
+      </w:pPr>
+      <w:r>
+        <w:rPr>
+          <w:rFonts w:ascii="Roboto" w:eastAsia="Roboto" w:hAnsi="Roboto" w:cs="Roboto"/>
+          <w:sz w:val="20"/>
+          <w:szCs w:val="20"/>
+        </w:rPr>
+        <w:t>Mise en place d’une vidéo de lancement</w:t>
+      </w:r>
+    </w:p>
+    <w:p>
+      <w:pPr>
         <w:rPr>
           <w:rFonts w:ascii="Roboto" w:eastAsia="Roboto" w:hAnsi="Roboto" w:cs="Roboto"/>
           <w:sz w:val="20"/>
@@ -2303,15 +2171,15 @@
           <w:sz w:val="20"/>
           <w:szCs w:val="20"/>
         </w:rPr>
-        <w:t>Alexis : 3</w:t>
-      </w:r>
-      <w:r>
-        <w:rPr>
-          <w:rFonts w:ascii="Roboto" w:eastAsia="Roboto" w:hAnsi="Roboto" w:cs="Roboto"/>
-          <w:sz w:val="20"/>
-          <w:szCs w:val="20"/>
-        </w:rPr>
-        <w:t>4</w:t>
+        <w:t xml:space="preserve">Alexis : </w:t>
+      </w:r>
+      <w:r>
+        <w:rPr>
+          <w:rFonts w:ascii="Roboto" w:eastAsia="Roboto" w:hAnsi="Roboto" w:cs="Roboto"/>
+          <w:sz w:val="20"/>
+          <w:szCs w:val="20"/>
+        </w:rPr>
+        <w:t>41</w:t>
       </w:r>
       <w:r>
         <w:rPr>
@@ -2668,27 +2536,7 @@
           <w:sz w:val="18"/>
           <w:szCs w:val="18"/>
         </w:rPr>
-        <w:t>Pouvez-vous présenter l’état d’avancement du projet au moment du dépôt ? (</w:t>
-      </w:r>
-      <w:proofErr w:type="gramStart"/>
-      <w:r>
-        <w:rPr>
-          <w:rFonts w:ascii="Roboto" w:eastAsia="Roboto" w:hAnsi="Roboto" w:cs="Roboto"/>
-          <w:i/>
-          <w:sz w:val="18"/>
-          <w:szCs w:val="18"/>
-        </w:rPr>
-        <w:t>ce</w:t>
-      </w:r>
-      <w:proofErr w:type="gramEnd"/>
-      <w:r>
-        <w:rPr>
-          <w:rFonts w:ascii="Roboto" w:eastAsia="Roboto" w:hAnsi="Roboto" w:cs="Roboto"/>
-          <w:i/>
-          <w:sz w:val="18"/>
-          <w:szCs w:val="18"/>
-        </w:rPr>
-        <w:t xml:space="preserve"> qui est terminé, en cours de réalisation, reste à faire)</w:t>
+        <w:t>Pouvez-vous présenter l’état d’avancement du projet au moment du dépôt ? (ce qui est terminé, en cours de réalisation, reste à faire)</w:t>
       </w:r>
     </w:p>
     <w:p>

</xml_diff>

<commit_message>
Implémente une classe soundManager basique
</commit_message>
<xml_diff>
--- a/doc/Compte_rendu.docx
+++ b/doc/Compte_rendu.docx
@@ -2129,7 +2129,15 @@
           <w:sz w:val="20"/>
           <w:szCs w:val="20"/>
         </w:rPr>
-        <w:t>60</w:t>
+        <w:t>6</w:t>
+      </w:r>
+      <w:r>
+        <w:rPr>
+          <w:rFonts w:ascii="Roboto" w:eastAsia="Roboto" w:hAnsi="Roboto" w:cs="Roboto"/>
+          <w:sz w:val="20"/>
+          <w:szCs w:val="20"/>
+        </w:rPr>
+        <w:t>2</w:t>
       </w:r>
       <w:r>
         <w:rPr>
@@ -2179,7 +2187,15 @@
           <w:sz w:val="20"/>
           <w:szCs w:val="20"/>
         </w:rPr>
-        <w:t>41</w:t>
+        <w:t>4</w:t>
+      </w:r>
+      <w:r>
+        <w:rPr>
+          <w:rFonts w:ascii="Roboto" w:eastAsia="Roboto" w:hAnsi="Roboto" w:cs="Roboto"/>
+          <w:sz w:val="20"/>
+          <w:szCs w:val="20"/>
+        </w:rPr>
+        <w:t>4</w:t>
       </w:r>
       <w:r>
         <w:rPr>

</xml_diff>

<commit_message>
improves audio system + fills advantages table in db
</commit_message>
<xml_diff>
--- a/doc/Compte_rendu.docx
+++ b/doc/Compte_rendu.docx
@@ -2187,15 +2187,7 @@
           <w:sz w:val="20"/>
           <w:szCs w:val="20"/>
         </w:rPr>
-        <w:t>4</w:t>
-      </w:r>
-      <w:r>
-        <w:rPr>
-          <w:rFonts w:ascii="Roboto" w:eastAsia="Roboto" w:hAnsi="Roboto" w:cs="Roboto"/>
-          <w:sz w:val="20"/>
-          <w:szCs w:val="20"/>
-        </w:rPr>
-        <w:t>4</w:t>
+        <w:t>50</w:t>
       </w:r>
       <w:r>
         <w:rPr>

</xml_diff>

<commit_message>
Starts to fill Especes table
</commit_message>
<xml_diff>
--- a/doc/Compte_rendu.docx
+++ b/doc/Compte_rendu.docx
@@ -2187,7 +2187,15 @@
           <w:sz w:val="20"/>
           <w:szCs w:val="20"/>
         </w:rPr>
-        <w:t>50</w:t>
+        <w:t>5</w:t>
+      </w:r>
+      <w:r>
+        <w:rPr>
+          <w:rFonts w:ascii="Roboto" w:eastAsia="Roboto" w:hAnsi="Roboto" w:cs="Roboto"/>
+          <w:sz w:val="20"/>
+          <w:szCs w:val="20"/>
+        </w:rPr>
+        <w:t>3</w:t>
       </w:r>
       <w:r>
         <w:rPr>

</xml_diff>

<commit_message>
updates time spent on project
</commit_message>
<xml_diff>
--- a/doc/Compte_rendu.docx
+++ b/doc/Compte_rendu.docx
@@ -2129,7 +2129,7 @@
           <w:sz w:val="20"/>
           <w:szCs w:val="20"/>
         </w:rPr>
-        <w:t>6</w:t>
+        <w:t>7</w:t>
       </w:r>
       <w:r>
         <w:rPr>
@@ -2187,15 +2187,7 @@
           <w:sz w:val="20"/>
           <w:szCs w:val="20"/>
         </w:rPr>
-        <w:t>5</w:t>
-      </w:r>
-      <w:r>
-        <w:rPr>
-          <w:rFonts w:ascii="Roboto" w:eastAsia="Roboto" w:hAnsi="Roboto" w:cs="Roboto"/>
-          <w:sz w:val="20"/>
-          <w:szCs w:val="20"/>
-        </w:rPr>
-        <w:t>8</w:t>
+        <w:t>65</w:t>
       </w:r>
       <w:r>
         <w:rPr>

</xml_diff>